<commit_message>
Update Phase 01 Report files
</commit_message>
<xml_diff>
--- a/Documentation/Reports/Phase 01/Report.docx
+++ b/Documentation/Reports/Phase 01/Report.docx
@@ -74,6 +74,12 @@
         <w:rPr>
           <w:color w:val="FFFFFF" w:themeColor="background1"/>
         </w:rPr>
+        <w:t xml:space="preserve"> kon</w:t>
+      </w:r>
+      <w:r>
+        <w:rPr>
+          <w:color w:val="FFFFFF" w:themeColor="background1"/>
+        </w:rPr>
         <w:br w:type="page"/>
       </w:r>
     </w:p>
@@ -201,7 +207,7 @@
                 <w:sz w:val="44"/>
                 <w:szCs w:val="44"/>
               </w:rPr>
-              <w:t>xx</w:t>
+              <w:t>81</w:t>
             </w:r>
           </w:p>
         </w:tc>
@@ -268,7 +274,7 @@
                 <w:sz w:val="44"/>
                 <w:szCs w:val="44"/>
               </w:rPr>
-              <w:t>xx</w:t>
+              <w:t>51</w:t>
             </w:r>
           </w:p>
         </w:tc>
@@ -326,7 +332,7 @@
                 <w:sz w:val="44"/>
                 <w:szCs w:val="44"/>
               </w:rPr>
-              <w:t>xx</w:t>
+              <w:t>49</w:t>
             </w:r>
           </w:p>
         </w:tc>
@@ -435,21 +441,18 @@
         <w:t>/ Samar Alaa</w:t>
       </w:r>
     </w:p>
-    <w:p>
-      <w:pPr>
-        <w:ind w:left="4320"/>
-        <w:rPr>
-          <w:rFonts w:ascii="Britannic Bold" w:hAnsi="Britannic Bold"/>
-          <w:color w:val="FFFFFF" w:themeColor="background1"/>
-          <w:sz w:val="56"/>
-          <w:szCs w:val="56"/>
-        </w:rPr>
-      </w:pPr>
-    </w:p>
     <w:sdt>
       <w:sdtPr>
         <w:rPr>
-          <w:color w:val="FFFFFF" w:themeColor="background1"/>
+          <w:rFonts w:asciiTheme="minorHAnsi" w:eastAsiaTheme="minorHAnsi" w:hAnsiTheme="minorHAnsi" w:cstheme="minorBidi"/>
+          <w:b w:val="0"/>
+          <w:bCs w:val="0"/>
+          <w:color w:val="FFFFFF" w:themeColor="background1"/>
+          <w:kern w:val="2"/>
+          <w:sz w:val="24"/>
+          <w:szCs w:val="24"/>
+          <w:lang w:val="en-EG"/>
+          <w14:ligatures w14:val="standardContextual"/>
         </w:rPr>
         <w:id w:val="-2105950664"/>
         <w:docPartObj>
@@ -459,13 +462,9 @@
       </w:sdtPr>
       <w:sdtEndPr>
         <w:rPr>
-          <w:rFonts w:asciiTheme="minorHAnsi" w:eastAsiaTheme="minorHAnsi" w:hAnsiTheme="minorHAnsi" w:cstheme="minorBidi"/>
           <w:noProof/>
-          <w:kern w:val="2"/>
-          <w:sz w:val="24"/>
-          <w:szCs w:val="24"/>
-          <w:lang w:val="en-EG"/>
-          <w14:ligatures w14:val="standardContextual"/>
+          <w:sz w:val="32"/>
+          <w:szCs w:val="32"/>
         </w:rPr>
       </w:sdtEndPr>
       <w:sdtContent>
@@ -476,8 +475,8 @@
               <w:i/>
               <w:iCs/>
               <w:color w:val="0081FF"/>
-              <w:sz w:val="40"/>
-              <w:szCs w:val="40"/>
+              <w:sz w:val="56"/>
+              <w:szCs w:val="56"/>
             </w:rPr>
           </w:pPr>
           <w:r>
@@ -485,8 +484,8 @@
               <w:i/>
               <w:iCs/>
               <w:color w:val="0081FF"/>
-              <w:sz w:val="40"/>
-              <w:szCs w:val="40"/>
+              <w:sz w:val="56"/>
+              <w:szCs w:val="56"/>
             </w:rPr>
             <w:t>Table of Contents</w:t>
           </w:r>
@@ -504,7 +503,9 @@
               <w:caps w:val="0"/>
               <w:noProof/>
               <w:color w:val="FFFFFF" w:themeColor="background1"/>
-              <w:sz w:val="24"/>
+              <w:sz w:val="28"/>
+              <w:szCs w:val="28"/>
+              <w:u w:val="none"/>
             </w:rPr>
           </w:pPr>
           <w:r>
@@ -512,12 +513,16 @@
               <w:b w:val="0"/>
               <w:bCs w:val="0"/>
               <w:color w:val="FFFFFF" w:themeColor="background1"/>
+              <w:sz w:val="28"/>
+              <w:szCs w:val="32"/>
             </w:rPr>
             <w:fldChar w:fldCharType="begin"/>
           </w:r>
           <w:r>
             <w:rPr>
               <w:color w:val="FFFFFF" w:themeColor="background1"/>
+              <w:sz w:val="28"/>
+              <w:szCs w:val="32"/>
             </w:rPr>
             <w:instrText xml:space="preserve"> TOC \o "1-3" \h \z \u </w:instrText>
           </w:r>
@@ -526,16 +531,20 @@
               <w:b w:val="0"/>
               <w:bCs w:val="0"/>
               <w:color w:val="FFFFFF" w:themeColor="background1"/>
+              <w:sz w:val="28"/>
+              <w:szCs w:val="32"/>
             </w:rPr>
             <w:fldChar w:fldCharType="separate"/>
           </w:r>
-          <w:hyperlink w:anchor="_Toc194305893" w:history="1">
+          <w:hyperlink w:anchor="_Toc194459619" w:history="1">
             <w:r>
               <w:rPr>
                 <w:rStyle w:val="Hyperlink"/>
                 <w:rFonts w:ascii="Britannic Bold" w:hAnsi="Britannic Bold"/>
                 <w:noProof/>
                 <w:color w:val="FFFFFF" w:themeColor="background1"/>
+                <w:sz w:val="24"/>
+                <w:szCs w:val="28"/>
               </w:rPr>
               <w:t>Introduction</w:t>
             </w:r>
@@ -544,6 +553,8 @@
                 <w:noProof/>
                 <w:webHidden/>
                 <w:color w:val="FFFFFF" w:themeColor="background1"/>
+                <w:sz w:val="24"/>
+                <w:szCs w:val="28"/>
               </w:rPr>
               <w:tab/>
             </w:r>
@@ -552,6 +563,8 @@
                 <w:noProof/>
                 <w:webHidden/>
                 <w:color w:val="FFFFFF" w:themeColor="background1"/>
+                <w:sz w:val="24"/>
+                <w:szCs w:val="28"/>
               </w:rPr>
               <w:fldChar w:fldCharType="begin"/>
             </w:r>
@@ -560,14 +573,18 @@
                 <w:noProof/>
                 <w:webHidden/>
                 <w:color w:val="FFFFFF" w:themeColor="background1"/>
-              </w:rPr>
-              <w:instrText xml:space="preserve"> PAGEREF _Toc194305893 \h </w:instrText>
+                <w:sz w:val="24"/>
+                <w:szCs w:val="28"/>
+              </w:rPr>
+              <w:instrText xml:space="preserve"> PAGEREF _Toc194459619 \h </w:instrText>
             </w:r>
             <w:r>
               <w:rPr>
                 <w:noProof/>
                 <w:webHidden/>
                 <w:color w:val="FFFFFF" w:themeColor="background1"/>
+                <w:sz w:val="24"/>
+                <w:szCs w:val="28"/>
               </w:rPr>
             </w:r>
             <w:r>
@@ -575,6 +592,8 @@
                 <w:noProof/>
                 <w:webHidden/>
                 <w:color w:val="FFFFFF" w:themeColor="background1"/>
+                <w:sz w:val="24"/>
+                <w:szCs w:val="28"/>
               </w:rPr>
               <w:fldChar w:fldCharType="separate"/>
             </w:r>
@@ -583,14 +602,18 @@
                 <w:noProof/>
                 <w:webHidden/>
                 <w:color w:val="FFFFFF" w:themeColor="background1"/>
-              </w:rPr>
-              <w:t>3</w:t>
+                <w:sz w:val="24"/>
+                <w:szCs w:val="28"/>
+              </w:rPr>
+              <w:t>2</w:t>
             </w:r>
             <w:r>
               <w:rPr>
                 <w:noProof/>
                 <w:webHidden/>
                 <w:color w:val="FFFFFF" w:themeColor="background1"/>
+                <w:sz w:val="24"/>
+                <w:szCs w:val="28"/>
               </w:rPr>
               <w:fldChar w:fldCharType="end"/>
             </w:r>
@@ -609,16 +632,20 @@
               <w:caps w:val="0"/>
               <w:noProof/>
               <w:color w:val="FFFFFF" w:themeColor="background1"/>
-              <w:sz w:val="24"/>
+              <w:sz w:val="28"/>
+              <w:szCs w:val="28"/>
+              <w:u w:val="none"/>
             </w:rPr>
           </w:pPr>
-          <w:hyperlink w:anchor="_Toc194305894" w:history="1">
+          <w:hyperlink w:anchor="_Toc194459620" w:history="1">
             <w:r>
               <w:rPr>
                 <w:rStyle w:val="Hyperlink"/>
                 <w:rFonts w:ascii="Britannic Bold" w:hAnsi="Britannic Bold"/>
                 <w:noProof/>
                 <w:color w:val="FFFFFF" w:themeColor="background1"/>
+                <w:sz w:val="24"/>
+                <w:szCs w:val="28"/>
               </w:rPr>
               <w:t>Problem Definition</w:t>
             </w:r>
@@ -627,6 +654,8 @@
                 <w:noProof/>
                 <w:webHidden/>
                 <w:color w:val="FFFFFF" w:themeColor="background1"/>
+                <w:sz w:val="24"/>
+                <w:szCs w:val="28"/>
               </w:rPr>
               <w:tab/>
             </w:r>
@@ -635,6 +664,8 @@
                 <w:noProof/>
                 <w:webHidden/>
                 <w:color w:val="FFFFFF" w:themeColor="background1"/>
+                <w:sz w:val="24"/>
+                <w:szCs w:val="28"/>
               </w:rPr>
               <w:fldChar w:fldCharType="begin"/>
             </w:r>
@@ -643,14 +674,18 @@
                 <w:noProof/>
                 <w:webHidden/>
                 <w:color w:val="FFFFFF" w:themeColor="background1"/>
-              </w:rPr>
-              <w:instrText xml:space="preserve"> PAGEREF _Toc194305894 \h </w:instrText>
+                <w:sz w:val="24"/>
+                <w:szCs w:val="28"/>
+              </w:rPr>
+              <w:instrText xml:space="preserve"> PAGEREF _Toc194459620 \h </w:instrText>
             </w:r>
             <w:r>
               <w:rPr>
                 <w:noProof/>
                 <w:webHidden/>
                 <w:color w:val="FFFFFF" w:themeColor="background1"/>
+                <w:sz w:val="24"/>
+                <w:szCs w:val="28"/>
               </w:rPr>
             </w:r>
             <w:r>
@@ -658,6 +693,8 @@
                 <w:noProof/>
                 <w:webHidden/>
                 <w:color w:val="FFFFFF" w:themeColor="background1"/>
+                <w:sz w:val="24"/>
+                <w:szCs w:val="28"/>
               </w:rPr>
               <w:fldChar w:fldCharType="separate"/>
             </w:r>
@@ -666,14 +703,18 @@
                 <w:noProof/>
                 <w:webHidden/>
                 <w:color w:val="FFFFFF" w:themeColor="background1"/>
-              </w:rPr>
-              <w:t>3</w:t>
+                <w:sz w:val="24"/>
+                <w:szCs w:val="28"/>
+              </w:rPr>
+              <w:t>2</w:t>
             </w:r>
             <w:r>
               <w:rPr>
                 <w:noProof/>
                 <w:webHidden/>
                 <w:color w:val="FFFFFF" w:themeColor="background1"/>
+                <w:sz w:val="24"/>
+                <w:szCs w:val="28"/>
               </w:rPr>
               <w:fldChar w:fldCharType="end"/>
             </w:r>
@@ -687,73 +728,126 @@
             </w:tabs>
             <w:rPr>
               <w:rFonts w:eastAsiaTheme="minorEastAsia" w:cstheme="minorBidi"/>
+              <w:b w:val="0"/>
+              <w:bCs w:val="0"/>
+              <w:i/>
+              <w:iCs/>
               <w:smallCaps w:val="0"/>
               <w:noProof/>
               <w:color w:val="FFFFFF" w:themeColor="background1"/>
-              <w:sz w:val="24"/>
+              <w:sz w:val="28"/>
+              <w:szCs w:val="28"/>
             </w:rPr>
           </w:pPr>
-          <w:hyperlink w:anchor="_Toc194305895" w:history="1">
+          <w:hyperlink w:anchor="_Toc194459621" w:history="1">
             <w:r>
               <w:rPr>
                 <w:rStyle w:val="Hyperlink"/>
-                <w:noProof/>
-                <w:color w:val="FFFFFF" w:themeColor="background1"/>
+                <w:b w:val="0"/>
+                <w:bCs w:val="0"/>
+                <w:i/>
+                <w:iCs/>
+                <w:noProof/>
+                <w:color w:val="FFFFFF" w:themeColor="background1"/>
+                <w:sz w:val="24"/>
+                <w:szCs w:val="28"/>
               </w:rPr>
               <w:t>Objective</w:t>
             </w:r>
             <w:r>
               <w:rPr>
+                <w:b w:val="0"/>
+                <w:bCs w:val="0"/>
+                <w:i/>
+                <w:iCs/>
                 <w:noProof/>
                 <w:webHidden/>
                 <w:color w:val="FFFFFF" w:themeColor="background1"/>
+                <w:sz w:val="24"/>
+                <w:szCs w:val="28"/>
               </w:rPr>
               <w:tab/>
             </w:r>
             <w:r>
               <w:rPr>
+                <w:b w:val="0"/>
+                <w:bCs w:val="0"/>
+                <w:i/>
+                <w:iCs/>
                 <w:noProof/>
                 <w:webHidden/>
                 <w:color w:val="FFFFFF" w:themeColor="background1"/>
+                <w:sz w:val="24"/>
+                <w:szCs w:val="28"/>
               </w:rPr>
               <w:fldChar w:fldCharType="begin"/>
             </w:r>
             <w:r>
               <w:rPr>
+                <w:b w:val="0"/>
+                <w:bCs w:val="0"/>
+                <w:i/>
+                <w:iCs/>
                 <w:noProof/>
                 <w:webHidden/>
                 <w:color w:val="FFFFFF" w:themeColor="background1"/>
-              </w:rPr>
-              <w:instrText xml:space="preserve"> PAGEREF _Toc194305895 \h </w:instrText>
-            </w:r>
-            <w:r>
-              <w:rPr>
+                <w:sz w:val="24"/>
+                <w:szCs w:val="28"/>
+              </w:rPr>
+              <w:instrText xml:space="preserve"> PAGEREF _Toc194459621 \h </w:instrText>
+            </w:r>
+            <w:r>
+              <w:rPr>
+                <w:b w:val="0"/>
+                <w:bCs w:val="0"/>
+                <w:i/>
+                <w:iCs/>
                 <w:noProof/>
                 <w:webHidden/>
                 <w:color w:val="FFFFFF" w:themeColor="background1"/>
-              </w:rPr>
-            </w:r>
-            <w:r>
-              <w:rPr>
+                <w:sz w:val="24"/>
+                <w:szCs w:val="28"/>
+              </w:rPr>
+            </w:r>
+            <w:r>
+              <w:rPr>
+                <w:b w:val="0"/>
+                <w:bCs w:val="0"/>
+                <w:i/>
+                <w:iCs/>
                 <w:noProof/>
                 <w:webHidden/>
                 <w:color w:val="FFFFFF" w:themeColor="background1"/>
+                <w:sz w:val="24"/>
+                <w:szCs w:val="28"/>
               </w:rPr>
               <w:fldChar w:fldCharType="separate"/>
             </w:r>
             <w:r>
               <w:rPr>
+                <w:b w:val="0"/>
+                <w:bCs w:val="0"/>
+                <w:i/>
+                <w:iCs/>
                 <w:noProof/>
                 <w:webHidden/>
                 <w:color w:val="FFFFFF" w:themeColor="background1"/>
-              </w:rPr>
-              <w:t>3</w:t>
-            </w:r>
-            <w:r>
-              <w:rPr>
+                <w:sz w:val="24"/>
+                <w:szCs w:val="28"/>
+              </w:rPr>
+              <w:t>2</w:t>
+            </w:r>
+            <w:r>
+              <w:rPr>
+                <w:b w:val="0"/>
+                <w:bCs w:val="0"/>
+                <w:i/>
+                <w:iCs/>
                 <w:noProof/>
                 <w:webHidden/>
                 <w:color w:val="FFFFFF" w:themeColor="background1"/>
+                <w:sz w:val="24"/>
+                <w:szCs w:val="28"/>
               </w:rPr>
               <w:fldChar w:fldCharType="end"/>
             </w:r>
@@ -767,73 +861,126 @@
             </w:tabs>
             <w:rPr>
               <w:rFonts w:eastAsiaTheme="minorEastAsia" w:cstheme="minorBidi"/>
+              <w:b w:val="0"/>
+              <w:bCs w:val="0"/>
+              <w:i/>
+              <w:iCs/>
               <w:smallCaps w:val="0"/>
               <w:noProof/>
               <w:color w:val="FFFFFF" w:themeColor="background1"/>
-              <w:sz w:val="24"/>
+              <w:sz w:val="28"/>
+              <w:szCs w:val="28"/>
             </w:rPr>
           </w:pPr>
-          <w:hyperlink w:anchor="_Toc194305896" w:history="1">
+          <w:hyperlink w:anchor="_Toc194459622" w:history="1">
             <w:r>
               <w:rPr>
                 <w:rStyle w:val="Hyperlink"/>
-                <w:noProof/>
-                <w:color w:val="FFFFFF" w:themeColor="background1"/>
+                <w:b w:val="0"/>
+                <w:bCs w:val="0"/>
+                <w:i/>
+                <w:iCs/>
+                <w:noProof/>
+                <w:color w:val="FFFFFF" w:themeColor="background1"/>
+                <w:sz w:val="24"/>
+                <w:szCs w:val="28"/>
               </w:rPr>
               <w:t>Significance</w:t>
             </w:r>
             <w:r>
               <w:rPr>
+                <w:b w:val="0"/>
+                <w:bCs w:val="0"/>
+                <w:i/>
+                <w:iCs/>
                 <w:noProof/>
                 <w:webHidden/>
                 <w:color w:val="FFFFFF" w:themeColor="background1"/>
+                <w:sz w:val="24"/>
+                <w:szCs w:val="28"/>
               </w:rPr>
               <w:tab/>
             </w:r>
             <w:r>
               <w:rPr>
+                <w:b w:val="0"/>
+                <w:bCs w:val="0"/>
+                <w:i/>
+                <w:iCs/>
                 <w:noProof/>
                 <w:webHidden/>
                 <w:color w:val="FFFFFF" w:themeColor="background1"/>
+                <w:sz w:val="24"/>
+                <w:szCs w:val="28"/>
               </w:rPr>
               <w:fldChar w:fldCharType="begin"/>
             </w:r>
             <w:r>
               <w:rPr>
+                <w:b w:val="0"/>
+                <w:bCs w:val="0"/>
+                <w:i/>
+                <w:iCs/>
                 <w:noProof/>
                 <w:webHidden/>
                 <w:color w:val="FFFFFF" w:themeColor="background1"/>
-              </w:rPr>
-              <w:instrText xml:space="preserve"> PAGEREF _Toc194305896 \h </w:instrText>
-            </w:r>
-            <w:r>
-              <w:rPr>
+                <w:sz w:val="24"/>
+                <w:szCs w:val="28"/>
+              </w:rPr>
+              <w:instrText xml:space="preserve"> PAGEREF _Toc194459622 \h </w:instrText>
+            </w:r>
+            <w:r>
+              <w:rPr>
+                <w:b w:val="0"/>
+                <w:bCs w:val="0"/>
+                <w:i/>
+                <w:iCs/>
                 <w:noProof/>
                 <w:webHidden/>
                 <w:color w:val="FFFFFF" w:themeColor="background1"/>
-              </w:rPr>
-            </w:r>
-            <w:r>
-              <w:rPr>
+                <w:sz w:val="24"/>
+                <w:szCs w:val="28"/>
+              </w:rPr>
+            </w:r>
+            <w:r>
+              <w:rPr>
+                <w:b w:val="0"/>
+                <w:bCs w:val="0"/>
+                <w:i/>
+                <w:iCs/>
                 <w:noProof/>
                 <w:webHidden/>
                 <w:color w:val="FFFFFF" w:themeColor="background1"/>
+                <w:sz w:val="24"/>
+                <w:szCs w:val="28"/>
               </w:rPr>
               <w:fldChar w:fldCharType="separate"/>
             </w:r>
             <w:r>
               <w:rPr>
+                <w:b w:val="0"/>
+                <w:bCs w:val="0"/>
+                <w:i/>
+                <w:iCs/>
                 <w:noProof/>
                 <w:webHidden/>
                 <w:color w:val="FFFFFF" w:themeColor="background1"/>
-              </w:rPr>
-              <w:t>3</w:t>
-            </w:r>
-            <w:r>
-              <w:rPr>
+                <w:sz w:val="24"/>
+                <w:szCs w:val="28"/>
+              </w:rPr>
+              <w:t>2</w:t>
+            </w:r>
+            <w:r>
+              <w:rPr>
+                <w:b w:val="0"/>
+                <w:bCs w:val="0"/>
+                <w:i/>
+                <w:iCs/>
                 <w:noProof/>
                 <w:webHidden/>
                 <w:color w:val="FFFFFF" w:themeColor="background1"/>
+                <w:sz w:val="24"/>
+                <w:szCs w:val="28"/>
               </w:rPr>
               <w:fldChar w:fldCharType="end"/>
             </w:r>
@@ -852,16 +999,20 @@
               <w:caps w:val="0"/>
               <w:noProof/>
               <w:color w:val="FFFFFF" w:themeColor="background1"/>
-              <w:sz w:val="24"/>
+              <w:sz w:val="28"/>
+              <w:szCs w:val="28"/>
+              <w:u w:val="none"/>
             </w:rPr>
           </w:pPr>
-          <w:hyperlink w:anchor="_Toc194305897" w:history="1">
+          <w:hyperlink w:anchor="_Toc194459623" w:history="1">
             <w:r>
               <w:rPr>
                 <w:rStyle w:val="Hyperlink"/>
                 <w:rFonts w:ascii="Britannic Bold" w:hAnsi="Britannic Bold"/>
                 <w:noProof/>
                 <w:color w:val="FFFFFF" w:themeColor="background1"/>
+                <w:sz w:val="24"/>
+                <w:szCs w:val="28"/>
               </w:rPr>
               <w:t>Dataset Description</w:t>
             </w:r>
@@ -870,6 +1021,8 @@
                 <w:noProof/>
                 <w:webHidden/>
                 <w:color w:val="FFFFFF" w:themeColor="background1"/>
+                <w:sz w:val="24"/>
+                <w:szCs w:val="28"/>
               </w:rPr>
               <w:tab/>
             </w:r>
@@ -878,6 +1031,8 @@
                 <w:noProof/>
                 <w:webHidden/>
                 <w:color w:val="FFFFFF" w:themeColor="background1"/>
+                <w:sz w:val="24"/>
+                <w:szCs w:val="28"/>
               </w:rPr>
               <w:fldChar w:fldCharType="begin"/>
             </w:r>
@@ -886,14 +1041,18 @@
                 <w:noProof/>
                 <w:webHidden/>
                 <w:color w:val="FFFFFF" w:themeColor="background1"/>
-              </w:rPr>
-              <w:instrText xml:space="preserve"> PAGEREF _Toc194305897 \h </w:instrText>
+                <w:sz w:val="24"/>
+                <w:szCs w:val="28"/>
+              </w:rPr>
+              <w:instrText xml:space="preserve"> PAGEREF _Toc194459623 \h </w:instrText>
             </w:r>
             <w:r>
               <w:rPr>
                 <w:noProof/>
                 <w:webHidden/>
                 <w:color w:val="FFFFFF" w:themeColor="background1"/>
+                <w:sz w:val="24"/>
+                <w:szCs w:val="28"/>
               </w:rPr>
             </w:r>
             <w:r>
@@ -901,6 +1060,8 @@
                 <w:noProof/>
                 <w:webHidden/>
                 <w:color w:val="FFFFFF" w:themeColor="background1"/>
+                <w:sz w:val="24"/>
+                <w:szCs w:val="28"/>
               </w:rPr>
               <w:fldChar w:fldCharType="separate"/>
             </w:r>
@@ -909,14 +1070,18 @@
                 <w:noProof/>
                 <w:webHidden/>
                 <w:color w:val="FFFFFF" w:themeColor="background1"/>
-              </w:rPr>
-              <w:t>4</w:t>
+                <w:sz w:val="24"/>
+                <w:szCs w:val="28"/>
+              </w:rPr>
+              <w:t>3</w:t>
             </w:r>
             <w:r>
               <w:rPr>
                 <w:noProof/>
                 <w:webHidden/>
                 <w:color w:val="FFFFFF" w:themeColor="background1"/>
+                <w:sz w:val="24"/>
+                <w:szCs w:val="28"/>
               </w:rPr>
               <w:fldChar w:fldCharType="end"/>
             </w:r>
@@ -935,16 +1100,20 @@
               <w:caps w:val="0"/>
               <w:noProof/>
               <w:color w:val="FFFFFF" w:themeColor="background1"/>
-              <w:sz w:val="24"/>
+              <w:sz w:val="28"/>
+              <w:szCs w:val="28"/>
+              <w:u w:val="none"/>
             </w:rPr>
           </w:pPr>
-          <w:hyperlink w:anchor="_Toc194305898" w:history="1">
+          <w:hyperlink w:anchor="_Toc194459624" w:history="1">
             <w:r>
               <w:rPr>
                 <w:rStyle w:val="Hyperlink"/>
                 <w:rFonts w:ascii="Britannic Bold" w:hAnsi="Britannic Bold"/>
                 <w:noProof/>
                 <w:color w:val="FFFFFF" w:themeColor="background1"/>
+                <w:sz w:val="24"/>
+                <w:szCs w:val="28"/>
               </w:rPr>
               <w:t>Methodolgy</w:t>
             </w:r>
@@ -953,6 +1122,8 @@
                 <w:noProof/>
                 <w:webHidden/>
                 <w:color w:val="FFFFFF" w:themeColor="background1"/>
+                <w:sz w:val="24"/>
+                <w:szCs w:val="28"/>
               </w:rPr>
               <w:tab/>
             </w:r>
@@ -961,6 +1132,8 @@
                 <w:noProof/>
                 <w:webHidden/>
                 <w:color w:val="FFFFFF" w:themeColor="background1"/>
+                <w:sz w:val="24"/>
+                <w:szCs w:val="28"/>
               </w:rPr>
               <w:fldChar w:fldCharType="begin"/>
             </w:r>
@@ -969,14 +1142,18 @@
                 <w:noProof/>
                 <w:webHidden/>
                 <w:color w:val="FFFFFF" w:themeColor="background1"/>
-              </w:rPr>
-              <w:instrText xml:space="preserve"> PAGEREF _Toc194305898 \h </w:instrText>
+                <w:sz w:val="24"/>
+                <w:szCs w:val="28"/>
+              </w:rPr>
+              <w:instrText xml:space="preserve"> PAGEREF _Toc194459624 \h </w:instrText>
             </w:r>
             <w:r>
               <w:rPr>
                 <w:noProof/>
                 <w:webHidden/>
                 <w:color w:val="FFFFFF" w:themeColor="background1"/>
+                <w:sz w:val="24"/>
+                <w:szCs w:val="28"/>
               </w:rPr>
             </w:r>
             <w:r>
@@ -984,6 +1161,8 @@
                 <w:noProof/>
                 <w:webHidden/>
                 <w:color w:val="FFFFFF" w:themeColor="background1"/>
+                <w:sz w:val="24"/>
+                <w:szCs w:val="28"/>
               </w:rPr>
               <w:fldChar w:fldCharType="separate"/>
             </w:r>
@@ -992,14 +1171,18 @@
                 <w:noProof/>
                 <w:webHidden/>
                 <w:color w:val="FFFFFF" w:themeColor="background1"/>
-              </w:rPr>
-              <w:t>5</w:t>
+                <w:sz w:val="24"/>
+                <w:szCs w:val="28"/>
+              </w:rPr>
+              <w:t>4</w:t>
             </w:r>
             <w:r>
               <w:rPr>
                 <w:noProof/>
                 <w:webHidden/>
                 <w:color w:val="FFFFFF" w:themeColor="background1"/>
+                <w:sz w:val="24"/>
+                <w:szCs w:val="28"/>
               </w:rPr>
               <w:fldChar w:fldCharType="end"/>
             </w:r>
@@ -1013,73 +1196,126 @@
             </w:tabs>
             <w:rPr>
               <w:rFonts w:eastAsiaTheme="minorEastAsia" w:cstheme="minorBidi"/>
+              <w:b w:val="0"/>
+              <w:bCs w:val="0"/>
+              <w:i/>
+              <w:iCs/>
               <w:smallCaps w:val="0"/>
               <w:noProof/>
               <w:color w:val="FFFFFF" w:themeColor="background1"/>
-              <w:sz w:val="24"/>
+              <w:sz w:val="28"/>
+              <w:szCs w:val="28"/>
             </w:rPr>
           </w:pPr>
-          <w:hyperlink w:anchor="_Toc194305899" w:history="1">
+          <w:hyperlink w:anchor="_Toc194459625" w:history="1">
             <w:r>
               <w:rPr>
                 <w:rStyle w:val="Hyperlink"/>
-                <w:noProof/>
-                <w:color w:val="FFFFFF" w:themeColor="background1"/>
+                <w:b w:val="0"/>
+                <w:bCs w:val="0"/>
+                <w:i/>
+                <w:iCs/>
+                <w:noProof/>
+                <w:color w:val="FFFFFF" w:themeColor="background1"/>
+                <w:sz w:val="24"/>
+                <w:szCs w:val="28"/>
               </w:rPr>
               <w:t>Data Collection and Preparation</w:t>
             </w:r>
             <w:r>
               <w:rPr>
+                <w:b w:val="0"/>
+                <w:bCs w:val="0"/>
+                <w:i/>
+                <w:iCs/>
                 <w:noProof/>
                 <w:webHidden/>
                 <w:color w:val="FFFFFF" w:themeColor="background1"/>
+                <w:sz w:val="24"/>
+                <w:szCs w:val="28"/>
               </w:rPr>
               <w:tab/>
             </w:r>
             <w:r>
               <w:rPr>
+                <w:b w:val="0"/>
+                <w:bCs w:val="0"/>
+                <w:i/>
+                <w:iCs/>
                 <w:noProof/>
                 <w:webHidden/>
                 <w:color w:val="FFFFFF" w:themeColor="background1"/>
+                <w:sz w:val="24"/>
+                <w:szCs w:val="28"/>
               </w:rPr>
               <w:fldChar w:fldCharType="begin"/>
             </w:r>
             <w:r>
               <w:rPr>
+                <w:b w:val="0"/>
+                <w:bCs w:val="0"/>
+                <w:i/>
+                <w:iCs/>
                 <w:noProof/>
                 <w:webHidden/>
                 <w:color w:val="FFFFFF" w:themeColor="background1"/>
-              </w:rPr>
-              <w:instrText xml:space="preserve"> PAGEREF _Toc194305899 \h </w:instrText>
-            </w:r>
-            <w:r>
-              <w:rPr>
+                <w:sz w:val="24"/>
+                <w:szCs w:val="28"/>
+              </w:rPr>
+              <w:instrText xml:space="preserve"> PAGEREF _Toc194459625 \h </w:instrText>
+            </w:r>
+            <w:r>
+              <w:rPr>
+                <w:b w:val="0"/>
+                <w:bCs w:val="0"/>
+                <w:i/>
+                <w:iCs/>
                 <w:noProof/>
                 <w:webHidden/>
                 <w:color w:val="FFFFFF" w:themeColor="background1"/>
-              </w:rPr>
-            </w:r>
-            <w:r>
-              <w:rPr>
+                <w:sz w:val="24"/>
+                <w:szCs w:val="28"/>
+              </w:rPr>
+            </w:r>
+            <w:r>
+              <w:rPr>
+                <w:b w:val="0"/>
+                <w:bCs w:val="0"/>
+                <w:i/>
+                <w:iCs/>
                 <w:noProof/>
                 <w:webHidden/>
                 <w:color w:val="FFFFFF" w:themeColor="background1"/>
+                <w:sz w:val="24"/>
+                <w:szCs w:val="28"/>
               </w:rPr>
               <w:fldChar w:fldCharType="separate"/>
             </w:r>
             <w:r>
               <w:rPr>
+                <w:b w:val="0"/>
+                <w:bCs w:val="0"/>
+                <w:i/>
+                <w:iCs/>
                 <w:noProof/>
                 <w:webHidden/>
                 <w:color w:val="FFFFFF" w:themeColor="background1"/>
-              </w:rPr>
-              <w:t>5</w:t>
-            </w:r>
-            <w:r>
-              <w:rPr>
+                <w:sz w:val="24"/>
+                <w:szCs w:val="28"/>
+              </w:rPr>
+              <w:t>4</w:t>
+            </w:r>
+            <w:r>
+              <w:rPr>
+                <w:b w:val="0"/>
+                <w:bCs w:val="0"/>
+                <w:i/>
+                <w:iCs/>
                 <w:noProof/>
                 <w:webHidden/>
                 <w:color w:val="FFFFFF" w:themeColor="background1"/>
+                <w:sz w:val="24"/>
+                <w:szCs w:val="28"/>
               </w:rPr>
               <w:fldChar w:fldCharType="end"/>
             </w:r>
@@ -1093,73 +1329,126 @@
             </w:tabs>
             <w:rPr>
               <w:rFonts w:eastAsiaTheme="minorEastAsia" w:cstheme="minorBidi"/>
+              <w:b w:val="0"/>
+              <w:bCs w:val="0"/>
+              <w:i/>
+              <w:iCs/>
               <w:smallCaps w:val="0"/>
               <w:noProof/>
               <w:color w:val="FFFFFF" w:themeColor="background1"/>
-              <w:sz w:val="24"/>
+              <w:sz w:val="28"/>
+              <w:szCs w:val="28"/>
             </w:rPr>
           </w:pPr>
-          <w:hyperlink w:anchor="_Toc194305900" w:history="1">
+          <w:hyperlink w:anchor="_Toc194459626" w:history="1">
             <w:r>
               <w:rPr>
                 <w:rStyle w:val="Hyperlink"/>
-                <w:noProof/>
-                <w:color w:val="FFFFFF" w:themeColor="background1"/>
+                <w:b w:val="0"/>
+                <w:bCs w:val="0"/>
+                <w:i/>
+                <w:iCs/>
+                <w:noProof/>
+                <w:color w:val="FFFFFF" w:themeColor="background1"/>
+                <w:sz w:val="24"/>
+                <w:szCs w:val="28"/>
               </w:rPr>
               <w:t>16S rRNA Sequencing Analysis</w:t>
             </w:r>
             <w:r>
               <w:rPr>
+                <w:b w:val="0"/>
+                <w:bCs w:val="0"/>
+                <w:i/>
+                <w:iCs/>
                 <w:noProof/>
                 <w:webHidden/>
                 <w:color w:val="FFFFFF" w:themeColor="background1"/>
+                <w:sz w:val="24"/>
+                <w:szCs w:val="28"/>
               </w:rPr>
               <w:tab/>
             </w:r>
             <w:r>
               <w:rPr>
+                <w:b w:val="0"/>
+                <w:bCs w:val="0"/>
+                <w:i/>
+                <w:iCs/>
                 <w:noProof/>
                 <w:webHidden/>
                 <w:color w:val="FFFFFF" w:themeColor="background1"/>
+                <w:sz w:val="24"/>
+                <w:szCs w:val="28"/>
               </w:rPr>
               <w:fldChar w:fldCharType="begin"/>
             </w:r>
             <w:r>
               <w:rPr>
+                <w:b w:val="0"/>
+                <w:bCs w:val="0"/>
+                <w:i/>
+                <w:iCs/>
                 <w:noProof/>
                 <w:webHidden/>
                 <w:color w:val="FFFFFF" w:themeColor="background1"/>
-              </w:rPr>
-              <w:instrText xml:space="preserve"> PAGEREF _Toc194305900 \h </w:instrText>
-            </w:r>
-            <w:r>
-              <w:rPr>
+                <w:sz w:val="24"/>
+                <w:szCs w:val="28"/>
+              </w:rPr>
+              <w:instrText xml:space="preserve"> PAGEREF _Toc194459626 \h </w:instrText>
+            </w:r>
+            <w:r>
+              <w:rPr>
+                <w:b w:val="0"/>
+                <w:bCs w:val="0"/>
+                <w:i/>
+                <w:iCs/>
                 <w:noProof/>
                 <w:webHidden/>
                 <w:color w:val="FFFFFF" w:themeColor="background1"/>
-              </w:rPr>
-            </w:r>
-            <w:r>
-              <w:rPr>
+                <w:sz w:val="24"/>
+                <w:szCs w:val="28"/>
+              </w:rPr>
+            </w:r>
+            <w:r>
+              <w:rPr>
+                <w:b w:val="0"/>
+                <w:bCs w:val="0"/>
+                <w:i/>
+                <w:iCs/>
                 <w:noProof/>
                 <w:webHidden/>
                 <w:color w:val="FFFFFF" w:themeColor="background1"/>
+                <w:sz w:val="24"/>
+                <w:szCs w:val="28"/>
               </w:rPr>
               <w:fldChar w:fldCharType="separate"/>
             </w:r>
             <w:r>
               <w:rPr>
+                <w:b w:val="0"/>
+                <w:bCs w:val="0"/>
+                <w:i/>
+                <w:iCs/>
                 <w:noProof/>
                 <w:webHidden/>
                 <w:color w:val="FFFFFF" w:themeColor="background1"/>
-              </w:rPr>
-              <w:t>5</w:t>
-            </w:r>
-            <w:r>
-              <w:rPr>
+                <w:sz w:val="24"/>
+                <w:szCs w:val="28"/>
+              </w:rPr>
+              <w:t>4</w:t>
+            </w:r>
+            <w:r>
+              <w:rPr>
+                <w:b w:val="0"/>
+                <w:bCs w:val="0"/>
+                <w:i/>
+                <w:iCs/>
                 <w:noProof/>
                 <w:webHidden/>
                 <w:color w:val="FFFFFF" w:themeColor="background1"/>
+                <w:sz w:val="24"/>
+                <w:szCs w:val="28"/>
               </w:rPr>
               <w:fldChar w:fldCharType="end"/>
             </w:r>
@@ -1173,73 +1462,126 @@
             </w:tabs>
             <w:rPr>
               <w:rFonts w:eastAsiaTheme="minorEastAsia" w:cstheme="minorBidi"/>
+              <w:b w:val="0"/>
+              <w:bCs w:val="0"/>
+              <w:i/>
+              <w:iCs/>
               <w:smallCaps w:val="0"/>
               <w:noProof/>
               <w:color w:val="FFFFFF" w:themeColor="background1"/>
-              <w:sz w:val="24"/>
+              <w:sz w:val="28"/>
+              <w:szCs w:val="28"/>
             </w:rPr>
           </w:pPr>
-          <w:hyperlink w:anchor="_Toc194305901" w:history="1">
+          <w:hyperlink w:anchor="_Toc194459627" w:history="1">
             <w:r>
               <w:rPr>
                 <w:rStyle w:val="Hyperlink"/>
-                <w:noProof/>
-                <w:color w:val="FFFFFF" w:themeColor="background1"/>
-              </w:rPr>
-              <w:t>Pros Of ML Models in Oral Cancer Prediction</w:t>
-            </w:r>
-            <w:r>
-              <w:rPr>
+                <w:b w:val="0"/>
+                <w:bCs w:val="0"/>
+                <w:i/>
+                <w:iCs/>
+                <w:noProof/>
+                <w:color w:val="FFFFFF" w:themeColor="background1"/>
+                <w:sz w:val="24"/>
+                <w:szCs w:val="28"/>
+              </w:rPr>
+              <w:t>Preprocessing and Feature Engineering</w:t>
+            </w:r>
+            <w:r>
+              <w:rPr>
+                <w:b w:val="0"/>
+                <w:bCs w:val="0"/>
+                <w:i/>
+                <w:iCs/>
                 <w:noProof/>
                 <w:webHidden/>
                 <w:color w:val="FFFFFF" w:themeColor="background1"/>
+                <w:sz w:val="24"/>
+                <w:szCs w:val="28"/>
               </w:rPr>
               <w:tab/>
             </w:r>
             <w:r>
               <w:rPr>
+                <w:b w:val="0"/>
+                <w:bCs w:val="0"/>
+                <w:i/>
+                <w:iCs/>
                 <w:noProof/>
                 <w:webHidden/>
                 <w:color w:val="FFFFFF" w:themeColor="background1"/>
+                <w:sz w:val="24"/>
+                <w:szCs w:val="28"/>
               </w:rPr>
               <w:fldChar w:fldCharType="begin"/>
             </w:r>
             <w:r>
               <w:rPr>
+                <w:b w:val="0"/>
+                <w:bCs w:val="0"/>
+                <w:i/>
+                <w:iCs/>
                 <w:noProof/>
                 <w:webHidden/>
                 <w:color w:val="FFFFFF" w:themeColor="background1"/>
-              </w:rPr>
-              <w:instrText xml:space="preserve"> PAGEREF _Toc194305901 \h </w:instrText>
-            </w:r>
-            <w:r>
-              <w:rPr>
+                <w:sz w:val="24"/>
+                <w:szCs w:val="28"/>
+              </w:rPr>
+              <w:instrText xml:space="preserve"> PAGEREF _Toc194459627 \h </w:instrText>
+            </w:r>
+            <w:r>
+              <w:rPr>
+                <w:b w:val="0"/>
+                <w:bCs w:val="0"/>
+                <w:i/>
+                <w:iCs/>
                 <w:noProof/>
                 <w:webHidden/>
                 <w:color w:val="FFFFFF" w:themeColor="background1"/>
-              </w:rPr>
-            </w:r>
-            <w:r>
-              <w:rPr>
+                <w:sz w:val="24"/>
+                <w:szCs w:val="28"/>
+              </w:rPr>
+            </w:r>
+            <w:r>
+              <w:rPr>
+                <w:b w:val="0"/>
+                <w:bCs w:val="0"/>
+                <w:i/>
+                <w:iCs/>
                 <w:noProof/>
                 <w:webHidden/>
                 <w:color w:val="FFFFFF" w:themeColor="background1"/>
+                <w:sz w:val="24"/>
+                <w:szCs w:val="28"/>
               </w:rPr>
               <w:fldChar w:fldCharType="separate"/>
             </w:r>
             <w:r>
               <w:rPr>
+                <w:b w:val="0"/>
+                <w:bCs w:val="0"/>
+                <w:i/>
+                <w:iCs/>
                 <w:noProof/>
                 <w:webHidden/>
                 <w:color w:val="FFFFFF" w:themeColor="background1"/>
-              </w:rPr>
-              <w:t>6</w:t>
-            </w:r>
-            <w:r>
-              <w:rPr>
+                <w:sz w:val="24"/>
+                <w:szCs w:val="28"/>
+              </w:rPr>
+              <w:t>5</w:t>
+            </w:r>
+            <w:r>
+              <w:rPr>
+                <w:b w:val="0"/>
+                <w:bCs w:val="0"/>
+                <w:i/>
+                <w:iCs/>
                 <w:noProof/>
                 <w:webHidden/>
                 <w:color w:val="FFFFFF" w:themeColor="background1"/>
+                <w:sz w:val="24"/>
+                <w:szCs w:val="28"/>
               </w:rPr>
               <w:fldChar w:fldCharType="end"/>
             </w:r>
@@ -1253,73 +1595,126 @@
             </w:tabs>
             <w:rPr>
               <w:rFonts w:eastAsiaTheme="minorEastAsia" w:cstheme="minorBidi"/>
+              <w:b w:val="0"/>
+              <w:bCs w:val="0"/>
+              <w:i/>
+              <w:iCs/>
               <w:smallCaps w:val="0"/>
               <w:noProof/>
               <w:color w:val="FFFFFF" w:themeColor="background1"/>
-              <w:sz w:val="24"/>
+              <w:sz w:val="28"/>
+              <w:szCs w:val="28"/>
             </w:rPr>
           </w:pPr>
-          <w:hyperlink w:anchor="_Toc194305902" w:history="1">
+          <w:hyperlink w:anchor="_Toc194459628" w:history="1">
             <w:r>
               <w:rPr>
                 <w:rStyle w:val="Hyperlink"/>
-                <w:noProof/>
-                <w:color w:val="FFFFFF" w:themeColor="background1"/>
-              </w:rPr>
-              <w:t>Hyperparameter Tuning and Cross-Validation</w:t>
-            </w:r>
-            <w:r>
-              <w:rPr>
+                <w:b w:val="0"/>
+                <w:bCs w:val="0"/>
+                <w:i/>
+                <w:iCs/>
+                <w:noProof/>
+                <w:color w:val="FFFFFF" w:themeColor="background1"/>
+                <w:sz w:val="24"/>
+                <w:szCs w:val="28"/>
+              </w:rPr>
+              <w:t>Pros Of ML Models in Oral Cancer Prediction</w:t>
+            </w:r>
+            <w:r>
+              <w:rPr>
+                <w:b w:val="0"/>
+                <w:bCs w:val="0"/>
+                <w:i/>
+                <w:iCs/>
                 <w:noProof/>
                 <w:webHidden/>
                 <w:color w:val="FFFFFF" w:themeColor="background1"/>
+                <w:sz w:val="24"/>
+                <w:szCs w:val="28"/>
               </w:rPr>
               <w:tab/>
             </w:r>
             <w:r>
               <w:rPr>
+                <w:b w:val="0"/>
+                <w:bCs w:val="0"/>
+                <w:i/>
+                <w:iCs/>
                 <w:noProof/>
                 <w:webHidden/>
                 <w:color w:val="FFFFFF" w:themeColor="background1"/>
+                <w:sz w:val="24"/>
+                <w:szCs w:val="28"/>
               </w:rPr>
               <w:fldChar w:fldCharType="begin"/>
             </w:r>
             <w:r>
               <w:rPr>
+                <w:b w:val="0"/>
+                <w:bCs w:val="0"/>
+                <w:i/>
+                <w:iCs/>
                 <w:noProof/>
                 <w:webHidden/>
                 <w:color w:val="FFFFFF" w:themeColor="background1"/>
-              </w:rPr>
-              <w:instrText xml:space="preserve"> PAGEREF _Toc194305902 \h </w:instrText>
-            </w:r>
-            <w:r>
-              <w:rPr>
+                <w:sz w:val="24"/>
+                <w:szCs w:val="28"/>
+              </w:rPr>
+              <w:instrText xml:space="preserve"> PAGEREF _Toc194459628 \h </w:instrText>
+            </w:r>
+            <w:r>
+              <w:rPr>
+                <w:b w:val="0"/>
+                <w:bCs w:val="0"/>
+                <w:i/>
+                <w:iCs/>
                 <w:noProof/>
                 <w:webHidden/>
                 <w:color w:val="FFFFFF" w:themeColor="background1"/>
-              </w:rPr>
-            </w:r>
-            <w:r>
-              <w:rPr>
+                <w:sz w:val="24"/>
+                <w:szCs w:val="28"/>
+              </w:rPr>
+            </w:r>
+            <w:r>
+              <w:rPr>
+                <w:b w:val="0"/>
+                <w:bCs w:val="0"/>
+                <w:i/>
+                <w:iCs/>
                 <w:noProof/>
                 <w:webHidden/>
                 <w:color w:val="FFFFFF" w:themeColor="background1"/>
+                <w:sz w:val="24"/>
+                <w:szCs w:val="28"/>
               </w:rPr>
               <w:fldChar w:fldCharType="separate"/>
             </w:r>
             <w:r>
               <w:rPr>
+                <w:b w:val="0"/>
+                <w:bCs w:val="0"/>
+                <w:i/>
+                <w:iCs/>
                 <w:noProof/>
                 <w:webHidden/>
                 <w:color w:val="FFFFFF" w:themeColor="background1"/>
+                <w:sz w:val="24"/>
+                <w:szCs w:val="28"/>
               </w:rPr>
               <w:t>7</w:t>
             </w:r>
             <w:r>
               <w:rPr>
+                <w:b w:val="0"/>
+                <w:bCs w:val="0"/>
+                <w:i/>
+                <w:iCs/>
                 <w:noProof/>
                 <w:webHidden/>
                 <w:color w:val="FFFFFF" w:themeColor="background1"/>
+                <w:sz w:val="24"/>
+                <w:szCs w:val="28"/>
               </w:rPr>
               <w:fldChar w:fldCharType="end"/>
             </w:r>
@@ -1333,73 +1728,259 @@
             </w:tabs>
             <w:rPr>
               <w:rFonts w:eastAsiaTheme="minorEastAsia" w:cstheme="minorBidi"/>
+              <w:b w:val="0"/>
+              <w:bCs w:val="0"/>
+              <w:i/>
+              <w:iCs/>
               <w:smallCaps w:val="0"/>
               <w:noProof/>
               <w:color w:val="FFFFFF" w:themeColor="background1"/>
-              <w:sz w:val="24"/>
+              <w:sz w:val="28"/>
+              <w:szCs w:val="28"/>
             </w:rPr>
           </w:pPr>
-          <w:hyperlink w:anchor="_Toc194305903" w:history="1">
+          <w:hyperlink w:anchor="_Toc194459629" w:history="1">
             <w:r>
               <w:rPr>
                 <w:rStyle w:val="Hyperlink"/>
-                <w:noProof/>
-                <w:color w:val="FFFFFF" w:themeColor="background1"/>
+                <w:b w:val="0"/>
+                <w:bCs w:val="0"/>
+                <w:i/>
+                <w:iCs/>
+                <w:noProof/>
+                <w:color w:val="FFFFFF" w:themeColor="background1"/>
+                <w:sz w:val="24"/>
+                <w:szCs w:val="28"/>
+              </w:rPr>
+              <w:t>Hyperparameter Tuning and Cross-Validation</w:t>
+            </w:r>
+            <w:r>
+              <w:rPr>
+                <w:b w:val="0"/>
+                <w:bCs w:val="0"/>
+                <w:i/>
+                <w:iCs/>
+                <w:noProof/>
+                <w:webHidden/>
+                <w:color w:val="FFFFFF" w:themeColor="background1"/>
+                <w:sz w:val="24"/>
+                <w:szCs w:val="28"/>
+              </w:rPr>
+              <w:tab/>
+            </w:r>
+            <w:r>
+              <w:rPr>
+                <w:b w:val="0"/>
+                <w:bCs w:val="0"/>
+                <w:i/>
+                <w:iCs/>
+                <w:noProof/>
+                <w:webHidden/>
+                <w:color w:val="FFFFFF" w:themeColor="background1"/>
+                <w:sz w:val="24"/>
+                <w:szCs w:val="28"/>
+              </w:rPr>
+              <w:fldChar w:fldCharType="begin"/>
+            </w:r>
+            <w:r>
+              <w:rPr>
+                <w:b w:val="0"/>
+                <w:bCs w:val="0"/>
+                <w:i/>
+                <w:iCs/>
+                <w:noProof/>
+                <w:webHidden/>
+                <w:color w:val="FFFFFF" w:themeColor="background1"/>
+                <w:sz w:val="24"/>
+                <w:szCs w:val="28"/>
+              </w:rPr>
+              <w:instrText xml:space="preserve"> PAGEREF _Toc194459629 \h </w:instrText>
+            </w:r>
+            <w:r>
+              <w:rPr>
+                <w:b w:val="0"/>
+                <w:bCs w:val="0"/>
+                <w:i/>
+                <w:iCs/>
+                <w:noProof/>
+                <w:webHidden/>
+                <w:color w:val="FFFFFF" w:themeColor="background1"/>
+                <w:sz w:val="24"/>
+                <w:szCs w:val="28"/>
+              </w:rPr>
+            </w:r>
+            <w:r>
+              <w:rPr>
+                <w:b w:val="0"/>
+                <w:bCs w:val="0"/>
+                <w:i/>
+                <w:iCs/>
+                <w:noProof/>
+                <w:webHidden/>
+                <w:color w:val="FFFFFF" w:themeColor="background1"/>
+                <w:sz w:val="24"/>
+                <w:szCs w:val="28"/>
+              </w:rPr>
+              <w:fldChar w:fldCharType="separate"/>
+            </w:r>
+            <w:r>
+              <w:rPr>
+                <w:b w:val="0"/>
+                <w:bCs w:val="0"/>
+                <w:i/>
+                <w:iCs/>
+                <w:noProof/>
+                <w:webHidden/>
+                <w:color w:val="FFFFFF" w:themeColor="background1"/>
+                <w:sz w:val="24"/>
+                <w:szCs w:val="28"/>
+              </w:rPr>
+              <w:t>8</w:t>
+            </w:r>
+            <w:r>
+              <w:rPr>
+                <w:b w:val="0"/>
+                <w:bCs w:val="0"/>
+                <w:i/>
+                <w:iCs/>
+                <w:noProof/>
+                <w:webHidden/>
+                <w:color w:val="FFFFFF" w:themeColor="background1"/>
+                <w:sz w:val="24"/>
+                <w:szCs w:val="28"/>
+              </w:rPr>
+              <w:fldChar w:fldCharType="end"/>
+            </w:r>
+          </w:hyperlink>
+        </w:p>
+        <w:p>
+          <w:pPr>
+            <w:pStyle w:val="TOC2"/>
+            <w:tabs>
+              <w:tab w:val="right" w:leader="dot" w:pos="10450"/>
+            </w:tabs>
+            <w:rPr>
+              <w:rFonts w:eastAsiaTheme="minorEastAsia" w:cstheme="minorBidi"/>
+              <w:b w:val="0"/>
+              <w:bCs w:val="0"/>
+              <w:i/>
+              <w:iCs/>
+              <w:smallCaps w:val="0"/>
+              <w:noProof/>
+              <w:color w:val="FFFFFF" w:themeColor="background1"/>
+              <w:sz w:val="28"/>
+              <w:szCs w:val="28"/>
+            </w:rPr>
+          </w:pPr>
+          <w:hyperlink w:anchor="_Toc194459630" w:history="1">
+            <w:r>
+              <w:rPr>
+                <w:rStyle w:val="Hyperlink"/>
+                <w:b w:val="0"/>
+                <w:bCs w:val="0"/>
+                <w:i/>
+                <w:iCs/>
+                <w:noProof/>
+                <w:color w:val="FFFFFF" w:themeColor="background1"/>
+                <w:sz w:val="24"/>
+                <w:szCs w:val="28"/>
               </w:rPr>
               <w:t>Cancer Prediction</w:t>
             </w:r>
             <w:r>
               <w:rPr>
+                <w:b w:val="0"/>
+                <w:bCs w:val="0"/>
+                <w:i/>
+                <w:iCs/>
                 <w:noProof/>
                 <w:webHidden/>
                 <w:color w:val="FFFFFF" w:themeColor="background1"/>
+                <w:sz w:val="24"/>
+                <w:szCs w:val="28"/>
               </w:rPr>
               <w:tab/>
             </w:r>
             <w:r>
               <w:rPr>
+                <w:b w:val="0"/>
+                <w:bCs w:val="0"/>
+                <w:i/>
+                <w:iCs/>
                 <w:noProof/>
                 <w:webHidden/>
                 <w:color w:val="FFFFFF" w:themeColor="background1"/>
+                <w:sz w:val="24"/>
+                <w:szCs w:val="28"/>
               </w:rPr>
               <w:fldChar w:fldCharType="begin"/>
             </w:r>
             <w:r>
               <w:rPr>
+                <w:b w:val="0"/>
+                <w:bCs w:val="0"/>
+                <w:i/>
+                <w:iCs/>
                 <w:noProof/>
                 <w:webHidden/>
                 <w:color w:val="FFFFFF" w:themeColor="background1"/>
-              </w:rPr>
-              <w:instrText xml:space="preserve"> PAGEREF _Toc194305903 \h </w:instrText>
-            </w:r>
-            <w:r>
-              <w:rPr>
+                <w:sz w:val="24"/>
+                <w:szCs w:val="28"/>
+              </w:rPr>
+              <w:instrText xml:space="preserve"> PAGEREF _Toc194459630 \h </w:instrText>
+            </w:r>
+            <w:r>
+              <w:rPr>
+                <w:b w:val="0"/>
+                <w:bCs w:val="0"/>
+                <w:i/>
+                <w:iCs/>
                 <w:noProof/>
                 <w:webHidden/>
                 <w:color w:val="FFFFFF" w:themeColor="background1"/>
-              </w:rPr>
-            </w:r>
-            <w:r>
-              <w:rPr>
+                <w:sz w:val="24"/>
+                <w:szCs w:val="28"/>
+              </w:rPr>
+            </w:r>
+            <w:r>
+              <w:rPr>
+                <w:b w:val="0"/>
+                <w:bCs w:val="0"/>
+                <w:i/>
+                <w:iCs/>
                 <w:noProof/>
                 <w:webHidden/>
                 <w:color w:val="FFFFFF" w:themeColor="background1"/>
+                <w:sz w:val="24"/>
+                <w:szCs w:val="28"/>
               </w:rPr>
               <w:fldChar w:fldCharType="separate"/>
             </w:r>
             <w:r>
               <w:rPr>
+                <w:b w:val="0"/>
+                <w:bCs w:val="0"/>
+                <w:i/>
+                <w:iCs/>
                 <w:noProof/>
                 <w:webHidden/>
                 <w:color w:val="FFFFFF" w:themeColor="background1"/>
-              </w:rPr>
-              <w:t>8</w:t>
-            </w:r>
-            <w:r>
-              <w:rPr>
+                <w:sz w:val="24"/>
+                <w:szCs w:val="28"/>
+              </w:rPr>
+              <w:t>9</w:t>
+            </w:r>
+            <w:r>
+              <w:rPr>
+                <w:b w:val="0"/>
+                <w:bCs w:val="0"/>
+                <w:i/>
+                <w:iCs/>
                 <w:noProof/>
                 <w:webHidden/>
                 <w:color w:val="FFFFFF" w:themeColor="background1"/>
+                <w:sz w:val="24"/>
+                <w:szCs w:val="28"/>
               </w:rPr>
               <w:fldChar w:fldCharType="end"/>
             </w:r>
@@ -1418,16 +1999,20 @@
               <w:caps w:val="0"/>
               <w:noProof/>
               <w:color w:val="FFFFFF" w:themeColor="background1"/>
-              <w:sz w:val="24"/>
+              <w:sz w:val="28"/>
+              <w:szCs w:val="28"/>
+              <w:u w:val="none"/>
             </w:rPr>
           </w:pPr>
-          <w:hyperlink w:anchor="_Toc194305904" w:history="1">
+          <w:hyperlink w:anchor="_Toc194459631" w:history="1">
             <w:r>
               <w:rPr>
                 <w:rStyle w:val="Hyperlink"/>
                 <w:rFonts w:ascii="Britannic Bold" w:hAnsi="Britannic Bold"/>
                 <w:noProof/>
                 <w:color w:val="FFFFFF" w:themeColor="background1"/>
+                <w:sz w:val="24"/>
+                <w:szCs w:val="28"/>
               </w:rPr>
               <w:t>Reference</w:t>
             </w:r>
@@ -1436,6 +2021,8 @@
                 <w:noProof/>
                 <w:webHidden/>
                 <w:color w:val="FFFFFF" w:themeColor="background1"/>
+                <w:sz w:val="24"/>
+                <w:szCs w:val="28"/>
               </w:rPr>
               <w:tab/>
             </w:r>
@@ -1444,6 +2031,8 @@
                 <w:noProof/>
                 <w:webHidden/>
                 <w:color w:val="FFFFFF" w:themeColor="background1"/>
+                <w:sz w:val="24"/>
+                <w:szCs w:val="28"/>
               </w:rPr>
               <w:fldChar w:fldCharType="begin"/>
             </w:r>
@@ -1452,14 +2041,18 @@
                 <w:noProof/>
                 <w:webHidden/>
                 <w:color w:val="FFFFFF" w:themeColor="background1"/>
-              </w:rPr>
-              <w:instrText xml:space="preserve"> PAGEREF _Toc194305904 \h </w:instrText>
+                <w:sz w:val="24"/>
+                <w:szCs w:val="28"/>
+              </w:rPr>
+              <w:instrText xml:space="preserve"> PAGEREF _Toc194459631 \h </w:instrText>
             </w:r>
             <w:r>
               <w:rPr>
                 <w:noProof/>
                 <w:webHidden/>
                 <w:color w:val="FFFFFF" w:themeColor="background1"/>
+                <w:sz w:val="24"/>
+                <w:szCs w:val="28"/>
               </w:rPr>
             </w:r>
             <w:r>
@@ -1467,6 +2060,8 @@
                 <w:noProof/>
                 <w:webHidden/>
                 <w:color w:val="FFFFFF" w:themeColor="background1"/>
+                <w:sz w:val="24"/>
+                <w:szCs w:val="28"/>
               </w:rPr>
               <w:fldChar w:fldCharType="separate"/>
             </w:r>
@@ -1475,6 +2070,8 @@
                 <w:noProof/>
                 <w:webHidden/>
                 <w:color w:val="FFFFFF" w:themeColor="background1"/>
+                <w:sz w:val="24"/>
+                <w:szCs w:val="28"/>
               </w:rPr>
               <w:t>9</w:t>
             </w:r>
@@ -1483,6 +2080,8 @@
                 <w:noProof/>
                 <w:webHidden/>
                 <w:color w:val="FFFFFF" w:themeColor="background1"/>
+                <w:sz w:val="24"/>
+                <w:szCs w:val="28"/>
               </w:rPr>
               <w:fldChar w:fldCharType="end"/>
             </w:r>
@@ -1491,7 +2090,10 @@
         <w:p>
           <w:pPr>
             <w:rPr>
+              <w:noProof/>
               <w:color w:val="FFFFFF" w:themeColor="background1"/>
+              <w:sz w:val="28"/>
+              <w:szCs w:val="28"/>
             </w:rPr>
           </w:pPr>
           <w:r>
@@ -1500,6 +2102,8 @@
               <w:bCs/>
               <w:noProof/>
               <w:color w:val="FFFFFF" w:themeColor="background1"/>
+              <w:sz w:val="32"/>
+              <w:szCs w:val="32"/>
             </w:rPr>
             <w:fldChar w:fldCharType="end"/>
           </w:r>
@@ -1508,87 +2112,89 @@
     </w:sdt>
     <w:p>
       <w:pPr>
-        <w:rPr>
-          <w:rFonts w:ascii="Britannic Bold" w:eastAsiaTheme="majorEastAsia" w:hAnsi="Britannic Bold" w:cstheme="majorBidi"/>
-          <w:color w:val="FFFFFF" w:themeColor="background1"/>
-          <w:sz w:val="48"/>
-          <w:szCs w:val="48"/>
-        </w:rPr>
-      </w:pPr>
-      <w:r>
-        <w:rPr>
-          <w:rFonts w:ascii="Britannic Bold" w:hAnsi="Britannic Bold"/>
-          <w:color w:val="FFFFFF" w:themeColor="background1"/>
-          <w:sz w:val="48"/>
-          <w:szCs w:val="48"/>
-        </w:rPr>
-        <w:br w:type="page"/>
-      </w:r>
-      <w:bookmarkStart w:id="0" w:name="_Toc194305893"/>
-      <w:r>
+        <w:pStyle w:val="Heading1"/>
+        <w:spacing w:line="480" w:lineRule="auto"/>
         <w:rPr>
           <w:rFonts w:ascii="Britannic Bold" w:hAnsi="Britannic Bold"/>
           <w:color w:val="0081FF"/>
           <w:sz w:val="48"/>
           <w:szCs w:val="48"/>
         </w:rPr>
-        <w:lastRenderedPageBreak/>
-        <w:t>Introduction</w:t>
-      </w:r>
-      <w:bookmarkEnd w:id="0"/>
-    </w:p>
-    <w:p>
-      <w:pPr>
-        <w:rPr>
-          <w:color w:val="FFFFFF" w:themeColor="background1"/>
-        </w:rPr>
-      </w:pPr>
-      <w:r>
-        <w:rPr>
-          <w:color w:val="FFFFFF" w:themeColor="background1"/>
-        </w:rPr>
-        <w:t>The integration of machine learning with healthcare presents new opportunities for enhancing disease diagnosis. This project, "Predicting Oral Cancer Using Microbiome Data," leverages the human oral microbiome to develop a non-invasive predictive model for oral cancer. Oral cancer poses significant health challenges worldwide, and early, non-invasive detection methods are crucial for improving treatment outcomes.</w:t>
-      </w:r>
-    </w:p>
-    <w:p>
-      <w:pPr>
-        <w:rPr>
-          <w:color w:val="FFFFFF" w:themeColor="background1"/>
-        </w:rPr>
-      </w:pPr>
-      <w:r>
-        <w:rPr>
-          <w:color w:val="FFFFFF" w:themeColor="background1"/>
-        </w:rPr>
-        <w:t>This project aims to analyze the relationships between oral microbiome compositions and oral cancer using machine learning techniques, potentially offering a cost-effective tool for early diagnosis. In this report, we will outline the problem, describe the datasets used, and summarize the predictive modeling techniques that will be employed. This phase sets the groundwork for the model development and evaluation that will follow.</w:t>
-      </w:r>
-    </w:p>
-    <w:p>
-      <w:pPr>
-        <w:rPr>
-          <w:color w:val="FFFFFF" w:themeColor="background1"/>
-        </w:rPr>
-      </w:pPr>
-    </w:p>
-    <w:p>
-      <w:pPr>
-        <w:pStyle w:val="Heading1"/>
-        <w:spacing w:line="480" w:lineRule="auto"/>
+      </w:pPr>
+      <w:r>
+        <w:rPr>
+          <w:rFonts w:ascii="Britannic Bold" w:hAnsi="Britannic Bold"/>
+          <w:color w:val="FFFFFF" w:themeColor="background1"/>
+          <w:sz w:val="48"/>
+          <w:szCs w:val="48"/>
+        </w:rPr>
+        <w:br w:type="page"/>
+      </w:r>
+      <w:bookmarkStart w:id="0" w:name="_Toc194459619"/>
+      <w:r>
         <w:rPr>
           <w:rFonts w:ascii="Britannic Bold" w:hAnsi="Britannic Bold"/>
           <w:color w:val="0081FF"/>
           <w:sz w:val="48"/>
           <w:szCs w:val="48"/>
         </w:rPr>
-      </w:pPr>
-      <w:bookmarkStart w:id="1" w:name="_Toc194305894"/>
-      <w:r>
+        <w:lastRenderedPageBreak/>
+        <w:t>Introduction</w:t>
+      </w:r>
+      <w:bookmarkEnd w:id="0"/>
+    </w:p>
+    <w:p>
+      <w:pPr>
+        <w:rPr>
+          <w:color w:val="FFFFFF" w:themeColor="background1"/>
+        </w:rPr>
+      </w:pPr>
+      <w:r>
+        <w:rPr>
+          <w:color w:val="FFFFFF" w:themeColor="background1"/>
+        </w:rPr>
+        <w:t>The integration of machine learning with healthcare presents new opportunities for enhancing disease diagnosis. This project, "Predicting Oral Cancer Using Microbiome Data," leverages the human oral microbiome to develop a non-invasive predictive model for oral cancer. Oral cancer poses significant health challenges worldwide, and early, non-invasive detection methods are crucial for improving treatment outcomes.</w:t>
+      </w:r>
+    </w:p>
+    <w:p>
+      <w:pPr>
+        <w:rPr>
+          <w:color w:val="FFFFFF" w:themeColor="background1"/>
+        </w:rPr>
+      </w:pPr>
+      <w:r>
+        <w:rPr>
+          <w:color w:val="FFFFFF" w:themeColor="background1"/>
+        </w:rPr>
+        <w:t>This project aims to analyze the relationships between oral microbiome compositions and oral cancer using machine learning techniques, potentially offering a cost-effective tool for early diagnosis. In this report, we will outline the problem, describe the datasets used, and summarize the predictive modeling techniques that will be employed. This phase sets the groundwork for the model development and evaluation that will follow.</w:t>
+      </w:r>
+    </w:p>
+    <w:p>
+      <w:pPr>
+        <w:rPr>
+          <w:color w:val="FFFFFF" w:themeColor="background1"/>
+        </w:rPr>
+      </w:pPr>
+    </w:p>
+    <w:p>
+      <w:pPr>
+        <w:pStyle w:val="Heading1"/>
+        <w:spacing w:line="480" w:lineRule="auto"/>
         <w:rPr>
           <w:rFonts w:ascii="Britannic Bold" w:hAnsi="Britannic Bold"/>
           <w:color w:val="0081FF"/>
           <w:sz w:val="48"/>
           <w:szCs w:val="48"/>
         </w:rPr>
+      </w:pPr>
+      <w:bookmarkStart w:id="1" w:name="_Toc194459620"/>
+      <w:r>
+        <w:rPr>
+          <w:rFonts w:ascii="Britannic Bold" w:hAnsi="Britannic Bold"/>
+          <w:color w:val="0081FF"/>
+          <w:sz w:val="48"/>
+          <w:szCs w:val="48"/>
+        </w:rPr>
         <w:t>Problem Definition</w:t>
       </w:r>
       <w:bookmarkEnd w:id="1"/>
@@ -1605,7 +2211,7 @@
           <w:szCs w:val="40"/>
         </w:rPr>
       </w:pPr>
-      <w:bookmarkStart w:id="2" w:name="_Toc194305895"/>
+      <w:bookmarkStart w:id="2" w:name="_Toc194459621"/>
       <w:r>
         <w:rPr>
           <w:b/>
@@ -1648,7 +2254,7 @@
           <w:color w:val="C0E1FF"/>
         </w:rPr>
       </w:pPr>
-      <w:bookmarkStart w:id="3" w:name="_Toc194305896"/>
+      <w:bookmarkStart w:id="3" w:name="_Toc194459622"/>
       <w:r>
         <w:rPr>
           <w:b/>
@@ -1775,7 +2381,7 @@
           <w:szCs w:val="48"/>
         </w:rPr>
       </w:pPr>
-      <w:bookmarkStart w:id="4" w:name="_Toc194305897"/>
+      <w:bookmarkStart w:id="4" w:name="_Toc194459623"/>
       <w:r>
         <w:rPr>
           <w:rFonts w:ascii="Britannic Bold" w:hAnsi="Britannic Bold"/>
@@ -2254,7 +2860,7 @@
           <w:szCs w:val="48"/>
         </w:rPr>
       </w:pPr>
-      <w:bookmarkStart w:id="5" w:name="_Toc194305898"/>
+      <w:bookmarkStart w:id="5" w:name="_Toc194459624"/>
       <w:r>
         <w:rPr>
           <w:rFonts w:ascii="Britannic Bold" w:hAnsi="Britannic Bold"/>
@@ -2278,7 +2884,7 @@
           <w:szCs w:val="40"/>
         </w:rPr>
       </w:pPr>
-      <w:bookmarkStart w:id="6" w:name="_Toc194305899"/>
+      <w:bookmarkStart w:id="6" w:name="_Toc194459625"/>
       <w:r>
         <w:rPr>
           <w:b/>
@@ -2316,7 +2922,7 @@
           <w:szCs w:val="40"/>
         </w:rPr>
       </w:pPr>
-      <w:bookmarkStart w:id="7" w:name="_Toc194305900"/>
+      <w:bookmarkStart w:id="7" w:name="_Toc194459626"/>
       <w:r>
         <w:rPr>
           <w:b/>
@@ -2511,6 +3117,20 @@
     </w:p>
     <w:p>
       <w:pPr>
+        <w:rPr>
+          <w:color w:val="FFFFFF" w:themeColor="background1"/>
+        </w:rPr>
+      </w:pPr>
+    </w:p>
+    <w:p>
+      <w:pPr>
+        <w:rPr>
+          <w:color w:val="FFFFFF" w:themeColor="background1"/>
+        </w:rPr>
+      </w:pPr>
+    </w:p>
+    <w:p>
+      <w:pPr>
         <w:pStyle w:val="Heading2"/>
         <w:spacing w:before="480" w:line="360" w:lineRule="auto"/>
         <w:rPr>
@@ -2521,7 +3141,7 @@
           <w:szCs w:val="40"/>
         </w:rPr>
       </w:pPr>
-      <w:bookmarkStart w:id="8" w:name="_Toc194305901"/>
+      <w:bookmarkStart w:id="8" w:name="_Toc194459627"/>
       <w:r>
         <w:rPr>
           <w:b/>
@@ -2530,9 +3150,632 @@
           <w:sz w:val="40"/>
           <w:szCs w:val="40"/>
         </w:rPr>
+        <w:t>Preprocessing and Feature Engineering</w:t>
+      </w:r>
+      <w:bookmarkEnd w:id="8"/>
+    </w:p>
+    <w:p>
+      <w:pPr>
+        <w:rPr>
+          <w:color w:val="FFFFFF" w:themeColor="background1"/>
+        </w:rPr>
+      </w:pPr>
+      <w:r>
+        <w:rPr>
+          <w:color w:val="FFFFFF" w:themeColor="background1"/>
+        </w:rPr>
+        <w:t>To ensure data quality and compatibility for predictive modeling, we apply the following preprocessing steps:</w:t>
+      </w:r>
+    </w:p>
+    <w:p>
+      <w:pPr>
+        <w:rPr>
+          <w:b/>
+          <w:bCs/>
+          <w:color w:val="FFFFFF" w:themeColor="background1"/>
+        </w:rPr>
+      </w:pPr>
+      <w:r>
+        <w:rPr>
+          <w:b/>
+          <w:bCs/>
+          <w:color w:val="FFFFFF" w:themeColor="background1"/>
+        </w:rPr>
+        <w:t>Preprocessing Steps:</w:t>
+      </w:r>
+    </w:p>
+    <w:p>
+      <w:pPr>
+        <w:numPr>
+          <w:ilvl w:val="0"/>
+          <w:numId w:val="16"/>
+        </w:numPr>
+        <w:rPr>
+          <w:color w:val="FFFFFF" w:themeColor="background1"/>
+        </w:rPr>
+      </w:pPr>
+      <w:r>
+        <w:rPr>
+          <w:b/>
+          <w:bCs/>
+          <w:color w:val="FFFFFF" w:themeColor="background1"/>
+        </w:rPr>
+        <w:t>Data Cleaning</w:t>
+      </w:r>
+    </w:p>
+    <w:p>
+      <w:pPr>
+        <w:numPr>
+          <w:ilvl w:val="1"/>
+          <w:numId w:val="16"/>
+        </w:numPr>
+        <w:rPr>
+          <w:color w:val="FFFFFF" w:themeColor="background1"/>
+        </w:rPr>
+      </w:pPr>
+      <w:r>
+        <w:rPr>
+          <w:b/>
+          <w:bCs/>
+          <w:color w:val="FFFFFF" w:themeColor="background1"/>
+        </w:rPr>
+        <w:t>Handling Missing Values:</w:t>
+      </w:r>
+      <w:r>
+        <w:rPr>
+          <w:color w:val="FFFFFF" w:themeColor="background1"/>
+        </w:rPr>
+        <w:t xml:space="preserve"> Some bacterial species may be missing from certain samples. We replace missing values with 0 (indicating absence) or use imputation techniques if necessary.</w:t>
+      </w:r>
+    </w:p>
+    <w:p>
+      <w:pPr>
+        <w:numPr>
+          <w:ilvl w:val="1"/>
+          <w:numId w:val="16"/>
+        </w:numPr>
+        <w:rPr>
+          <w:color w:val="FFFFFF" w:themeColor="background1"/>
+        </w:rPr>
+      </w:pPr>
+      <w:r>
+        <w:rPr>
+          <w:b/>
+          <w:bCs/>
+          <w:color w:val="FFFFFF" w:themeColor="background1"/>
+        </w:rPr>
+        <w:t>Removing Duplicates:</w:t>
+      </w:r>
+      <w:r>
+        <w:rPr>
+          <w:color w:val="FFFFFF" w:themeColor="background1"/>
+        </w:rPr>
+        <w:t xml:space="preserve"> If any duplicate samples exist in the dataset, they are removed to avoid bias in the model.</w:t>
+      </w:r>
+    </w:p>
+    <w:p>
+      <w:pPr>
+        <w:numPr>
+          <w:ilvl w:val="0"/>
+          <w:numId w:val="16"/>
+        </w:numPr>
+        <w:rPr>
+          <w:color w:val="FFFFFF" w:themeColor="background1"/>
+        </w:rPr>
+      </w:pPr>
+      <w:r>
+        <w:rPr>
+          <w:b/>
+          <w:bCs/>
+          <w:color w:val="FFFFFF" w:themeColor="background1"/>
+        </w:rPr>
+        <w:t>Denoising</w:t>
+      </w:r>
+    </w:p>
+    <w:p>
+      <w:pPr>
+        <w:numPr>
+          <w:ilvl w:val="1"/>
+          <w:numId w:val="16"/>
+        </w:numPr>
+        <w:rPr>
+          <w:color w:val="FFFFFF" w:themeColor="background1"/>
+        </w:rPr>
+      </w:pPr>
+      <w:r>
+        <w:rPr>
+          <w:b/>
+          <w:bCs/>
+          <w:color w:val="FFFFFF" w:themeColor="background1"/>
+        </w:rPr>
+        <w:t>Filtering Out Low-Abundance Bacteria:</w:t>
+      </w:r>
+      <w:r>
+        <w:rPr>
+          <w:color w:val="FFFFFF" w:themeColor="background1"/>
+        </w:rPr>
+        <w:t xml:space="preserve"> Some bacteria appear in very few samples, contributing little to predictive performance. We apply a threshold to retain only relevant bacterial features.</w:t>
+      </w:r>
+    </w:p>
+    <w:p>
+      <w:pPr>
+        <w:numPr>
+          <w:ilvl w:val="1"/>
+          <w:numId w:val="16"/>
+        </w:numPr>
+        <w:rPr>
+          <w:color w:val="FFFFFF" w:themeColor="background1"/>
+        </w:rPr>
+      </w:pPr>
+      <w:r>
+        <w:rPr>
+          <w:b/>
+          <w:bCs/>
+          <w:color w:val="FFFFFF" w:themeColor="background1"/>
+        </w:rPr>
+        <w:t>Handling Contaminants:</w:t>
+      </w:r>
+      <w:r>
+        <w:rPr>
+          <w:color w:val="FFFFFF" w:themeColor="background1"/>
+        </w:rPr>
+        <w:t xml:space="preserve"> In sequencing data, contaminants can distort results. We use metadata to filter out irrelevant sequences.</w:t>
+      </w:r>
+    </w:p>
+    <w:p>
+      <w:pPr>
+        <w:numPr>
+          <w:ilvl w:val="0"/>
+          <w:numId w:val="16"/>
+        </w:numPr>
+        <w:rPr>
+          <w:color w:val="FFFFFF" w:themeColor="background1"/>
+        </w:rPr>
+      </w:pPr>
+      <w:r>
+        <w:rPr>
+          <w:b/>
+          <w:bCs/>
+          <w:color w:val="FFFFFF" w:themeColor="background1"/>
+        </w:rPr>
+        <w:t>Normalization</w:t>
+      </w:r>
+    </w:p>
+    <w:p>
+      <w:pPr>
+        <w:numPr>
+          <w:ilvl w:val="1"/>
+          <w:numId w:val="16"/>
+        </w:numPr>
+        <w:rPr>
+          <w:color w:val="FFFFFF" w:themeColor="background1"/>
+        </w:rPr>
+      </w:pPr>
+      <w:r>
+        <w:rPr>
+          <w:b/>
+          <w:bCs/>
+          <w:color w:val="FFFFFF" w:themeColor="background1"/>
+        </w:rPr>
+        <w:t>Centered Log-Ratio (CLR) Transformation:</w:t>
+      </w:r>
+      <w:r>
+        <w:rPr>
+          <w:color w:val="FFFFFF" w:themeColor="background1"/>
+        </w:rPr>
+        <w:t xml:space="preserve"> Since microbiome data is compositional (relative abundance rather than absolute counts), we apply CLR transformation to ensure proper scale for machine learning models.</w:t>
+      </w:r>
+    </w:p>
+    <w:p>
+      <w:pPr>
+        <w:numPr>
+          <w:ilvl w:val="1"/>
+          <w:numId w:val="16"/>
+        </w:numPr>
+        <w:rPr>
+          <w:color w:val="FFFFFF" w:themeColor="background1"/>
+        </w:rPr>
+      </w:pPr>
+      <w:r>
+        <w:rPr>
+          <w:b/>
+          <w:bCs/>
+          <w:color w:val="FFFFFF" w:themeColor="background1"/>
+        </w:rPr>
+        <w:t>Min-Max Scaling (if needed):</w:t>
+      </w:r>
+      <w:r>
+        <w:rPr>
+          <w:color w:val="FFFFFF" w:themeColor="background1"/>
+        </w:rPr>
+        <w:t xml:space="preserve"> For features like prevalence or genomic characteristics, we scale values between 0 and 1 to ensure consistency.</w:t>
+      </w:r>
+    </w:p>
+    <w:p>
+      <w:pPr>
+        <w:rPr>
+          <w:b/>
+          <w:bCs/>
+          <w:color w:val="FFFFFF" w:themeColor="background1"/>
+        </w:rPr>
+      </w:pPr>
+      <w:r>
+        <w:rPr>
+          <w:b/>
+          <w:bCs/>
+          <w:color w:val="FFFFFF" w:themeColor="background1"/>
+        </w:rPr>
+        <w:t>Feature Engineering:</w:t>
+      </w:r>
+    </w:p>
+    <w:p>
+      <w:pPr>
+        <w:rPr>
+          <w:color w:val="FFFFFF" w:themeColor="background1"/>
+        </w:rPr>
+      </w:pPr>
+      <w:r>
+        <w:rPr>
+          <w:color w:val="FFFFFF" w:themeColor="background1"/>
+        </w:rPr>
+        <w:t>To enhance predictive power, we extract key features from the dataset:</w:t>
+      </w:r>
+    </w:p>
+    <w:p>
+      <w:pPr>
+        <w:numPr>
+          <w:ilvl w:val="0"/>
+          <w:numId w:val="17"/>
+        </w:numPr>
+        <w:rPr>
+          <w:color w:val="FFFFFF" w:themeColor="background1"/>
+        </w:rPr>
+      </w:pPr>
+      <w:r>
+        <w:rPr>
+          <w:b/>
+          <w:bCs/>
+          <w:color w:val="FFFFFF" w:themeColor="background1"/>
+        </w:rPr>
+        <w:lastRenderedPageBreak/>
+        <w:t>Microbial Abundance Features</w:t>
+      </w:r>
+    </w:p>
+    <w:p>
+      <w:pPr>
+        <w:numPr>
+          <w:ilvl w:val="1"/>
+          <w:numId w:val="17"/>
+        </w:numPr>
+        <w:rPr>
+          <w:color w:val="FFFFFF" w:themeColor="background1"/>
+        </w:rPr>
+      </w:pPr>
+      <w:r>
+        <w:rPr>
+          <w:b/>
+          <w:bCs/>
+          <w:color w:val="FFFFFF" w:themeColor="background1"/>
+        </w:rPr>
+        <w:t>Taxonomic Abundance:</w:t>
+      </w:r>
+      <w:r>
+        <w:rPr>
+          <w:color w:val="FFFFFF" w:themeColor="background1"/>
+        </w:rPr>
+        <w:t xml:space="preserve"> The relative presence of different bacterial species, genera, or families in a sample.</w:t>
+      </w:r>
+    </w:p>
+    <w:p>
+      <w:pPr>
+        <w:numPr>
+          <w:ilvl w:val="1"/>
+          <w:numId w:val="17"/>
+        </w:numPr>
+        <w:rPr>
+          <w:color w:val="FFFFFF" w:themeColor="background1"/>
+        </w:rPr>
+      </w:pPr>
+      <w:r>
+        <w:rPr>
+          <w:b/>
+          <w:bCs/>
+          <w:color w:val="FFFFFF" w:themeColor="background1"/>
+        </w:rPr>
+        <w:t>Diversity Indices:</w:t>
+      </w:r>
+      <w:r>
+        <w:rPr>
+          <w:color w:val="FFFFFF" w:themeColor="background1"/>
+        </w:rPr>
+        <w:t xml:space="preserve"> We compute Shannon and Simpson diversity indices to measure bacterial diversity, which can indicate disease presence.</w:t>
+      </w:r>
+    </w:p>
+    <w:p>
+      <w:pPr>
+        <w:numPr>
+          <w:ilvl w:val="0"/>
+          <w:numId w:val="17"/>
+        </w:numPr>
+        <w:rPr>
+          <w:color w:val="FFFFFF" w:themeColor="background1"/>
+        </w:rPr>
+      </w:pPr>
+      <w:r>
+        <w:rPr>
+          <w:b/>
+          <w:bCs/>
+          <w:color w:val="FFFFFF" w:themeColor="background1"/>
+        </w:rPr>
+        <w:t>Genomic and Taxonomic Information</w:t>
+      </w:r>
+    </w:p>
+    <w:p>
+      <w:pPr>
+        <w:numPr>
+          <w:ilvl w:val="1"/>
+          <w:numId w:val="17"/>
+        </w:numPr>
+        <w:rPr>
+          <w:color w:val="FFFFFF" w:themeColor="background1"/>
+        </w:rPr>
+      </w:pPr>
+      <w:r>
+        <w:rPr>
+          <w:b/>
+          <w:bCs/>
+          <w:color w:val="FFFFFF" w:themeColor="background1"/>
+        </w:rPr>
+        <w:t>NCBI Taxon ID &amp; Genome ID:</w:t>
+      </w:r>
+      <w:r>
+        <w:rPr>
+          <w:color w:val="FFFFFF" w:themeColor="background1"/>
+        </w:rPr>
+        <w:t xml:space="preserve"> Linking taxonomic data to genomic information for deeper biological insights.</w:t>
+      </w:r>
+    </w:p>
+    <w:p>
+      <w:pPr>
+        <w:numPr>
+          <w:ilvl w:val="1"/>
+          <w:numId w:val="17"/>
+        </w:numPr>
+        <w:rPr>
+          <w:color w:val="FFFFFF" w:themeColor="background1"/>
+        </w:rPr>
+      </w:pPr>
+      <w:r>
+        <w:rPr>
+          <w:b/>
+          <w:bCs/>
+          <w:color w:val="FFFFFF" w:themeColor="background1"/>
+        </w:rPr>
+        <w:t>Pathogenic Associations:</w:t>
+      </w:r>
+      <w:r>
+        <w:rPr>
+          <w:color w:val="FFFFFF" w:themeColor="background1"/>
+        </w:rPr>
+        <w:t xml:space="preserve"> Identifying bacteria linked to diseases based on HOMD metadata.</w:t>
+      </w:r>
+    </w:p>
+    <w:p>
+      <w:pPr>
+        <w:numPr>
+          <w:ilvl w:val="0"/>
+          <w:numId w:val="17"/>
+        </w:numPr>
+        <w:rPr>
+          <w:color w:val="FFFFFF" w:themeColor="background1"/>
+        </w:rPr>
+      </w:pPr>
+      <w:r>
+        <w:rPr>
+          <w:b/>
+          <w:bCs/>
+          <w:color w:val="FFFFFF" w:themeColor="background1"/>
+        </w:rPr>
+        <w:t>Aggregated Features for Predictive Modeling</w:t>
+      </w:r>
+    </w:p>
+    <w:p>
+      <w:pPr>
+        <w:numPr>
+          <w:ilvl w:val="1"/>
+          <w:numId w:val="17"/>
+        </w:numPr>
+        <w:rPr>
+          <w:color w:val="FFFFFF" w:themeColor="background1"/>
+        </w:rPr>
+      </w:pPr>
+      <w:r>
+        <w:rPr>
+          <w:b/>
+          <w:bCs/>
+          <w:color w:val="FFFFFF" w:themeColor="background1"/>
+        </w:rPr>
+        <w:t>Top K Bacterial Species:</w:t>
+      </w:r>
+      <w:r>
+        <w:rPr>
+          <w:color w:val="FFFFFF" w:themeColor="background1"/>
+        </w:rPr>
+        <w:t xml:space="preserve"> Selecting the most significant bacterial species associated with oral cancer using statistical analysis.</w:t>
+      </w:r>
+    </w:p>
+    <w:p>
+      <w:pPr>
+        <w:numPr>
+          <w:ilvl w:val="1"/>
+          <w:numId w:val="17"/>
+        </w:numPr>
+        <w:rPr>
+          <w:color w:val="FFFFFF" w:themeColor="background1"/>
+        </w:rPr>
+      </w:pPr>
+      <w:r>
+        <w:rPr>
+          <w:b/>
+          <w:bCs/>
+          <w:color w:val="FFFFFF" w:themeColor="background1"/>
+        </w:rPr>
+        <w:t>Microbial Ratios:</w:t>
+      </w:r>
+      <w:r>
+        <w:rPr>
+          <w:color w:val="FFFFFF" w:themeColor="background1"/>
+        </w:rPr>
+        <w:t xml:space="preserve"> Ratios of specific bacterial groups known to be cancer-related.</w:t>
+      </w:r>
+    </w:p>
+    <w:p>
+      <w:pPr>
+        <w:rPr>
+          <w:b/>
+          <w:bCs/>
+          <w:color w:val="FFFFFF" w:themeColor="background1"/>
+        </w:rPr>
+      </w:pPr>
+      <w:r>
+        <w:rPr>
+          <w:b/>
+          <w:bCs/>
+          <w:color w:val="FFFFFF" w:themeColor="background1"/>
+        </w:rPr>
+        <w:t>Merging the Two Datasets:</w:t>
+      </w:r>
+    </w:p>
+    <w:p>
+      <w:pPr>
+        <w:rPr>
+          <w:color w:val="FFFFFF" w:themeColor="background1"/>
+        </w:rPr>
+      </w:pPr>
+      <w:r>
+        <w:rPr>
+          <w:color w:val="FFFFFF" w:themeColor="background1"/>
+        </w:rPr>
+        <w:t>After preprocessing, we integrate the HOMD (Human Oral Microbiome Database) and TCMA (The Cancer Microbiome Atlas) datasets. We achieve this by:</w:t>
+      </w:r>
+    </w:p>
+    <w:p>
+      <w:pPr>
+        <w:numPr>
+          <w:ilvl w:val="0"/>
+          <w:numId w:val="18"/>
+        </w:numPr>
+        <w:rPr>
+          <w:color w:val="FFFFFF" w:themeColor="background1"/>
+        </w:rPr>
+      </w:pPr>
+      <w:r>
+        <w:rPr>
+          <w:b/>
+          <w:bCs/>
+          <w:color w:val="FFFFFF" w:themeColor="background1"/>
+        </w:rPr>
+        <w:t>Matching bacterial species from both datasets based on taxonomic identifiers (NCBI Taxon ID, Genome ID).</w:t>
+      </w:r>
+    </w:p>
+    <w:p>
+      <w:pPr>
+        <w:numPr>
+          <w:ilvl w:val="0"/>
+          <w:numId w:val="18"/>
+        </w:numPr>
+        <w:rPr>
+          <w:color w:val="FFFFFF" w:themeColor="background1"/>
+        </w:rPr>
+      </w:pPr>
+      <w:r>
+        <w:rPr>
+          <w:b/>
+          <w:bCs/>
+          <w:color w:val="FFFFFF" w:themeColor="background1"/>
+        </w:rPr>
+        <w:t>Combining microbiome data with cancer metadata to establish relationships between bacterial presence and cancer.</w:t>
+      </w:r>
+    </w:p>
+    <w:p>
+      <w:pPr>
+        <w:numPr>
+          <w:ilvl w:val="0"/>
+          <w:numId w:val="18"/>
+        </w:numPr>
+        <w:rPr>
+          <w:color w:val="FFFFFF" w:themeColor="background1"/>
+        </w:rPr>
+      </w:pPr>
+      <w:r>
+        <w:rPr>
+          <w:b/>
+          <w:bCs/>
+          <w:color w:val="FFFFFF" w:themeColor="background1"/>
+        </w:rPr>
+        <w:t>Ensuring consistency in data scaling and normalization before merging to prevent bias in model training.</w:t>
+      </w:r>
+    </w:p>
+    <w:p>
+      <w:pPr>
+        <w:rPr>
+          <w:color w:val="FFFFFF" w:themeColor="background1"/>
+        </w:rPr>
+      </w:pPr>
+      <w:r>
+        <w:rPr>
+          <w:color w:val="FFFFFF" w:themeColor="background1"/>
+        </w:rPr>
+        <w:t>This integration allows us to build a robust machine learning model capable of identifying microbial signatures linked to oral cancer.</w:t>
+      </w:r>
+    </w:p>
+    <w:p>
+      <w:pPr>
+        <w:rPr>
+          <w:rFonts w:asciiTheme="majorHAnsi" w:eastAsiaTheme="majorEastAsia" w:hAnsiTheme="majorHAnsi" w:cstheme="majorBidi"/>
+          <w:b/>
+          <w:bCs/>
+          <w:color w:val="C0E1FF"/>
+          <w:sz w:val="40"/>
+          <w:szCs w:val="40"/>
+        </w:rPr>
+      </w:pPr>
+      <w:r>
+        <w:rPr>
+          <w:b/>
+          <w:bCs/>
+          <w:color w:val="C0E1FF"/>
+          <w:sz w:val="40"/>
+          <w:szCs w:val="40"/>
+        </w:rPr>
+        <w:br w:type="page"/>
+      </w:r>
+    </w:p>
+    <w:p>
+      <w:pPr>
+        <w:pStyle w:val="Heading2"/>
+        <w:spacing w:before="480" w:line="360" w:lineRule="auto"/>
+        <w:rPr>
+          <w:b/>
+          <w:bCs/>
+          <w:color w:val="C0E1FF"/>
+          <w:sz w:val="40"/>
+          <w:szCs w:val="40"/>
+        </w:rPr>
+      </w:pPr>
+      <w:bookmarkStart w:id="9" w:name="_Toc194459628"/>
+      <w:r>
+        <w:rPr>
+          <w:b/>
+          <w:bCs/>
+          <w:color w:val="C0E1FF"/>
+          <w:sz w:val="40"/>
+          <w:szCs w:val="40"/>
+        </w:rPr>
+        <w:lastRenderedPageBreak/>
         <w:t>Pros Of ML Models in Oral Cancer Prediction</w:t>
       </w:r>
-      <w:bookmarkEnd w:id="8"/>
+      <w:bookmarkEnd w:id="9"/>
     </w:p>
     <w:p>
       <w:pPr>
@@ -2803,7 +4046,6 @@
           <w:bCs/>
           <w:color w:val="FFFFFF" w:themeColor="background1"/>
         </w:rPr>
-        <w:lastRenderedPageBreak/>
         <w:t>Integration of Models</w:t>
       </w:r>
       <w:r>
@@ -2898,6 +4140,7 @@
         <w:rPr>
           <w:color w:val="FFFFFF" w:themeColor="background1"/>
         </w:rPr>
+        <w:lastRenderedPageBreak/>
         <w:t>By leveraging these models, we aim to significantly advance early oral cancer detection, using microbiome data for non-invasive diagnostic solutions.</w:t>
       </w:r>
     </w:p>
@@ -2913,7 +4156,7 @@
           <w:szCs w:val="40"/>
         </w:rPr>
       </w:pPr>
-      <w:bookmarkStart w:id="9" w:name="_Toc194305902"/>
+      <w:bookmarkStart w:id="10" w:name="_Toc194459629"/>
       <w:r>
         <w:rPr>
           <w:b/>
@@ -2924,7 +4167,7 @@
         </w:rPr>
         <w:t>Hyperparameter Tuning and Cross-Validation</w:t>
       </w:r>
-      <w:bookmarkEnd w:id="9"/>
+      <w:bookmarkEnd w:id="10"/>
     </w:p>
     <w:p>
       <w:pPr>
@@ -3460,7 +4703,6 @@
           <w:bCs/>
           <w:color w:val="FFFFFF" w:themeColor="background1"/>
         </w:rPr>
-        <w:lastRenderedPageBreak/>
         <w:t>Integration in the Project</w:t>
       </w:r>
     </w:p>
@@ -3539,7 +4781,7 @@
           <w:szCs w:val="40"/>
         </w:rPr>
       </w:pPr>
-      <w:bookmarkStart w:id="10" w:name="_Toc194305903"/>
+      <w:bookmarkStart w:id="11" w:name="_Toc194459630"/>
       <w:r>
         <w:rPr>
           <w:b/>
@@ -3548,9 +4790,10 @@
           <w:sz w:val="40"/>
           <w:szCs w:val="40"/>
         </w:rPr>
+        <w:lastRenderedPageBreak/>
         <w:t>Cancer Prediction</w:t>
       </w:r>
-      <w:bookmarkEnd w:id="10"/>
+      <w:bookmarkEnd w:id="11"/>
     </w:p>
     <w:p>
       <w:pPr>
@@ -3685,34 +4928,6 @@
     </w:p>
     <w:p>
       <w:pPr>
-        <w:rPr>
-          <w:color w:val="FFFFFF" w:themeColor="background1"/>
-        </w:rPr>
-      </w:pPr>
-    </w:p>
-    <w:p>
-      <w:pPr>
-        <w:rPr>
-          <w:color w:val="FFFFFF" w:themeColor="background1"/>
-        </w:rPr>
-      </w:pPr>
-    </w:p>
-    <w:p>
-      <w:pPr>
-        <w:rPr>
-          <w:color w:val="FFFFFF" w:themeColor="background1"/>
-        </w:rPr>
-      </w:pPr>
-    </w:p>
-    <w:p>
-      <w:pPr>
-        <w:rPr>
-          <w:color w:val="FFFFFF" w:themeColor="background1"/>
-        </w:rPr>
-      </w:pPr>
-    </w:p>
-    <w:p>
-      <w:pPr>
         <w:pStyle w:val="Heading1"/>
         <w:spacing w:line="480" w:lineRule="auto"/>
         <w:rPr>
@@ -3729,10 +4944,9 @@
           <w:sz w:val="48"/>
           <w:szCs w:val="48"/>
         </w:rPr>
-        <w:lastRenderedPageBreak/>
         <w:t xml:space="preserve"> </w:t>
       </w:r>
-      <w:bookmarkStart w:id="11" w:name="_Toc194305904"/>
+      <w:bookmarkStart w:id="12" w:name="_Toc194459631"/>
       <w:r>
         <w:rPr>
           <w:rFonts w:ascii="Britannic Bold" w:hAnsi="Britannic Bold"/>
@@ -3742,7 +4956,7 @@
         </w:rPr>
         <w:t>Reference</w:t>
       </w:r>
-      <w:bookmarkEnd w:id="11"/>
+      <w:bookmarkEnd w:id="12"/>
     </w:p>
     <w:p>
       <w:pPr>
@@ -3874,14 +5088,6 @@
         <w:t>https://www.nature.com/articles/s41598-023-38670-0</w:t>
       </w:r>
     </w:p>
-    <w:p>
-      <w:pPr>
-        <w:rPr>
-          <w:color w:val="FFFFFF" w:themeColor="background1"/>
-        </w:rPr>
-      </w:pPr>
-    </w:p>
-    <w:p/>
     <w:sectPr>
       <w:headerReference w:type="even" r:id="rId9"/>
       <w:headerReference w:type="default" r:id="rId10"/>
@@ -4271,6 +5477,389 @@
     </w:lvl>
   </w:abstractNum>
   <w:abstractNum w:abstractNumId="1" w15:restartNumberingAfterBreak="0">
+    <w:nsid w:val="0CC46A1F"/>
+    <w:multiLevelType w:val="multilevel"/>
+    <w:tmpl w:val="F46A0DFE"/>
+    <w:lvl w:ilvl="0">
+      <w:start w:val="1"/>
+      <w:numFmt w:val="bullet"/>
+      <w:lvlText w:val=""/>
+      <w:lvlJc w:val="left"/>
+      <w:pPr>
+        <w:tabs>
+          <w:tab w:val="num" w:pos="720"/>
+        </w:tabs>
+        <w:ind w:left="720" w:hanging="360"/>
+      </w:pPr>
+      <w:rPr>
+        <w:rFonts w:ascii="Symbol" w:hAnsi="Symbol" w:hint="default"/>
+        <w:sz w:val="20"/>
+      </w:rPr>
+    </w:lvl>
+    <w:lvl w:ilvl="1" w:tentative="1">
+      <w:start w:val="1"/>
+      <w:numFmt w:val="bullet"/>
+      <w:lvlText w:val="o"/>
+      <w:lvlJc w:val="left"/>
+      <w:pPr>
+        <w:tabs>
+          <w:tab w:val="num" w:pos="1440"/>
+        </w:tabs>
+        <w:ind w:left="1440" w:hanging="360"/>
+      </w:pPr>
+      <w:rPr>
+        <w:rFonts w:ascii="Courier New" w:hAnsi="Courier New" w:hint="default"/>
+        <w:sz w:val="20"/>
+      </w:rPr>
+    </w:lvl>
+    <w:lvl w:ilvl="2" w:tentative="1">
+      <w:start w:val="1"/>
+      <w:numFmt w:val="bullet"/>
+      <w:lvlText w:val=""/>
+      <w:lvlJc w:val="left"/>
+      <w:pPr>
+        <w:tabs>
+          <w:tab w:val="num" w:pos="2160"/>
+        </w:tabs>
+        <w:ind w:left="2160" w:hanging="360"/>
+      </w:pPr>
+      <w:rPr>
+        <w:rFonts w:ascii="Wingdings" w:hAnsi="Wingdings" w:hint="default"/>
+        <w:sz w:val="20"/>
+      </w:rPr>
+    </w:lvl>
+    <w:lvl w:ilvl="3" w:tentative="1">
+      <w:start w:val="1"/>
+      <w:numFmt w:val="bullet"/>
+      <w:lvlText w:val=""/>
+      <w:lvlJc w:val="left"/>
+      <w:pPr>
+        <w:tabs>
+          <w:tab w:val="num" w:pos="2880"/>
+        </w:tabs>
+        <w:ind w:left="2880" w:hanging="360"/>
+      </w:pPr>
+      <w:rPr>
+        <w:rFonts w:ascii="Wingdings" w:hAnsi="Wingdings" w:hint="default"/>
+        <w:sz w:val="20"/>
+      </w:rPr>
+    </w:lvl>
+    <w:lvl w:ilvl="4" w:tentative="1">
+      <w:start w:val="1"/>
+      <w:numFmt w:val="bullet"/>
+      <w:lvlText w:val=""/>
+      <w:lvlJc w:val="left"/>
+      <w:pPr>
+        <w:tabs>
+          <w:tab w:val="num" w:pos="3600"/>
+        </w:tabs>
+        <w:ind w:left="3600" w:hanging="360"/>
+      </w:pPr>
+      <w:rPr>
+        <w:rFonts w:ascii="Wingdings" w:hAnsi="Wingdings" w:hint="default"/>
+        <w:sz w:val="20"/>
+      </w:rPr>
+    </w:lvl>
+    <w:lvl w:ilvl="5" w:tentative="1">
+      <w:start w:val="1"/>
+      <w:numFmt w:val="bullet"/>
+      <w:lvlText w:val=""/>
+      <w:lvlJc w:val="left"/>
+      <w:pPr>
+        <w:tabs>
+          <w:tab w:val="num" w:pos="4320"/>
+        </w:tabs>
+        <w:ind w:left="4320" w:hanging="360"/>
+      </w:pPr>
+      <w:rPr>
+        <w:rFonts w:ascii="Wingdings" w:hAnsi="Wingdings" w:hint="default"/>
+        <w:sz w:val="20"/>
+      </w:rPr>
+    </w:lvl>
+    <w:lvl w:ilvl="6" w:tentative="1">
+      <w:start w:val="1"/>
+      <w:numFmt w:val="bullet"/>
+      <w:lvlText w:val=""/>
+      <w:lvlJc w:val="left"/>
+      <w:pPr>
+        <w:tabs>
+          <w:tab w:val="num" w:pos="5040"/>
+        </w:tabs>
+        <w:ind w:left="5040" w:hanging="360"/>
+      </w:pPr>
+      <w:rPr>
+        <w:rFonts w:ascii="Wingdings" w:hAnsi="Wingdings" w:hint="default"/>
+        <w:sz w:val="20"/>
+      </w:rPr>
+    </w:lvl>
+    <w:lvl w:ilvl="7" w:tentative="1">
+      <w:start w:val="1"/>
+      <w:numFmt w:val="bullet"/>
+      <w:lvlText w:val=""/>
+      <w:lvlJc w:val="left"/>
+      <w:pPr>
+        <w:tabs>
+          <w:tab w:val="num" w:pos="5760"/>
+        </w:tabs>
+        <w:ind w:left="5760" w:hanging="360"/>
+      </w:pPr>
+      <w:rPr>
+        <w:rFonts w:ascii="Wingdings" w:hAnsi="Wingdings" w:hint="default"/>
+        <w:sz w:val="20"/>
+      </w:rPr>
+    </w:lvl>
+    <w:lvl w:ilvl="8" w:tentative="1">
+      <w:start w:val="1"/>
+      <w:numFmt w:val="bullet"/>
+      <w:lvlText w:val=""/>
+      <w:lvlJc w:val="left"/>
+      <w:pPr>
+        <w:tabs>
+          <w:tab w:val="num" w:pos="6480"/>
+        </w:tabs>
+        <w:ind w:left="6480" w:hanging="360"/>
+      </w:pPr>
+      <w:rPr>
+        <w:rFonts w:ascii="Wingdings" w:hAnsi="Wingdings" w:hint="default"/>
+        <w:sz w:val="20"/>
+      </w:rPr>
+    </w:lvl>
+  </w:abstractNum>
+  <w:abstractNum w:abstractNumId="2" w15:restartNumberingAfterBreak="0">
+    <w:nsid w:val="0D7D34F0"/>
+    <w:multiLevelType w:val="multilevel"/>
+    <w:tmpl w:val="107E0C96"/>
+    <w:lvl w:ilvl="0">
+      <w:start w:val="1"/>
+      <w:numFmt w:val="decimal"/>
+      <w:lvlText w:val="%1."/>
+      <w:lvlJc w:val="left"/>
+      <w:pPr>
+        <w:tabs>
+          <w:tab w:val="num" w:pos="720"/>
+        </w:tabs>
+        <w:ind w:left="720" w:hanging="360"/>
+      </w:pPr>
+    </w:lvl>
+    <w:lvl w:ilvl="1">
+      <w:start w:val="1"/>
+      <w:numFmt w:val="bullet"/>
+      <w:lvlText w:val="o"/>
+      <w:lvlJc w:val="left"/>
+      <w:pPr>
+        <w:tabs>
+          <w:tab w:val="num" w:pos="1440"/>
+        </w:tabs>
+        <w:ind w:left="1440" w:hanging="360"/>
+      </w:pPr>
+      <w:rPr>
+        <w:rFonts w:ascii="Courier New" w:hAnsi="Courier New" w:hint="default"/>
+        <w:sz w:val="20"/>
+      </w:rPr>
+    </w:lvl>
+    <w:lvl w:ilvl="2" w:tentative="1">
+      <w:start w:val="1"/>
+      <w:numFmt w:val="decimal"/>
+      <w:lvlText w:val="%3."/>
+      <w:lvlJc w:val="left"/>
+      <w:pPr>
+        <w:tabs>
+          <w:tab w:val="num" w:pos="2160"/>
+        </w:tabs>
+        <w:ind w:left="2160" w:hanging="360"/>
+      </w:pPr>
+    </w:lvl>
+    <w:lvl w:ilvl="3" w:tentative="1">
+      <w:start w:val="1"/>
+      <w:numFmt w:val="decimal"/>
+      <w:lvlText w:val="%4."/>
+      <w:lvlJc w:val="left"/>
+      <w:pPr>
+        <w:tabs>
+          <w:tab w:val="num" w:pos="2880"/>
+        </w:tabs>
+        <w:ind w:left="2880" w:hanging="360"/>
+      </w:pPr>
+    </w:lvl>
+    <w:lvl w:ilvl="4" w:tentative="1">
+      <w:start w:val="1"/>
+      <w:numFmt w:val="decimal"/>
+      <w:lvlText w:val="%5."/>
+      <w:lvlJc w:val="left"/>
+      <w:pPr>
+        <w:tabs>
+          <w:tab w:val="num" w:pos="3600"/>
+        </w:tabs>
+        <w:ind w:left="3600" w:hanging="360"/>
+      </w:pPr>
+    </w:lvl>
+    <w:lvl w:ilvl="5" w:tentative="1">
+      <w:start w:val="1"/>
+      <w:numFmt w:val="decimal"/>
+      <w:lvlText w:val="%6."/>
+      <w:lvlJc w:val="left"/>
+      <w:pPr>
+        <w:tabs>
+          <w:tab w:val="num" w:pos="4320"/>
+        </w:tabs>
+        <w:ind w:left="4320" w:hanging="360"/>
+      </w:pPr>
+    </w:lvl>
+    <w:lvl w:ilvl="6" w:tentative="1">
+      <w:start w:val="1"/>
+      <w:numFmt w:val="decimal"/>
+      <w:lvlText w:val="%7."/>
+      <w:lvlJc w:val="left"/>
+      <w:pPr>
+        <w:tabs>
+          <w:tab w:val="num" w:pos="5040"/>
+        </w:tabs>
+        <w:ind w:left="5040" w:hanging="360"/>
+      </w:pPr>
+    </w:lvl>
+    <w:lvl w:ilvl="7" w:tentative="1">
+      <w:start w:val="1"/>
+      <w:numFmt w:val="decimal"/>
+      <w:lvlText w:val="%8."/>
+      <w:lvlJc w:val="left"/>
+      <w:pPr>
+        <w:tabs>
+          <w:tab w:val="num" w:pos="5760"/>
+        </w:tabs>
+        <w:ind w:left="5760" w:hanging="360"/>
+      </w:pPr>
+    </w:lvl>
+    <w:lvl w:ilvl="8" w:tentative="1">
+      <w:start w:val="1"/>
+      <w:numFmt w:val="decimal"/>
+      <w:lvlText w:val="%9."/>
+      <w:lvlJc w:val="left"/>
+      <w:pPr>
+        <w:tabs>
+          <w:tab w:val="num" w:pos="6480"/>
+        </w:tabs>
+        <w:ind w:left="6480" w:hanging="360"/>
+      </w:pPr>
+    </w:lvl>
+  </w:abstractNum>
+  <w:abstractNum w:abstractNumId="3" w15:restartNumberingAfterBreak="0">
+    <w:nsid w:val="15906421"/>
+    <w:multiLevelType w:val="multilevel"/>
+    <w:tmpl w:val="14FC5776"/>
+    <w:lvl w:ilvl="0">
+      <w:start w:val="1"/>
+      <w:numFmt w:val="decimal"/>
+      <w:lvlText w:val="%1."/>
+      <w:lvlJc w:val="left"/>
+      <w:pPr>
+        <w:tabs>
+          <w:tab w:val="num" w:pos="720"/>
+        </w:tabs>
+        <w:ind w:left="720" w:hanging="360"/>
+      </w:pPr>
+    </w:lvl>
+    <w:lvl w:ilvl="1">
+      <w:start w:val="1"/>
+      <w:numFmt w:val="bullet"/>
+      <w:lvlText w:val="o"/>
+      <w:lvlJc w:val="left"/>
+      <w:pPr>
+        <w:tabs>
+          <w:tab w:val="num" w:pos="1440"/>
+        </w:tabs>
+        <w:ind w:left="1440" w:hanging="360"/>
+      </w:pPr>
+      <w:rPr>
+        <w:rFonts w:ascii="Courier New" w:hAnsi="Courier New" w:hint="default"/>
+        <w:sz w:val="20"/>
+      </w:rPr>
+    </w:lvl>
+    <w:lvl w:ilvl="2" w:tentative="1">
+      <w:start w:val="1"/>
+      <w:numFmt w:val="decimal"/>
+      <w:lvlText w:val="%3."/>
+      <w:lvlJc w:val="left"/>
+      <w:pPr>
+        <w:tabs>
+          <w:tab w:val="num" w:pos="2160"/>
+        </w:tabs>
+        <w:ind w:left="2160" w:hanging="360"/>
+      </w:pPr>
+    </w:lvl>
+    <w:lvl w:ilvl="3" w:tentative="1">
+      <w:start w:val="1"/>
+      <w:numFmt w:val="decimal"/>
+      <w:lvlText w:val="%4."/>
+      <w:lvlJc w:val="left"/>
+      <w:pPr>
+        <w:tabs>
+          <w:tab w:val="num" w:pos="2880"/>
+        </w:tabs>
+        <w:ind w:left="2880" w:hanging="360"/>
+      </w:pPr>
+    </w:lvl>
+    <w:lvl w:ilvl="4" w:tentative="1">
+      <w:start w:val="1"/>
+      <w:numFmt w:val="decimal"/>
+      <w:lvlText w:val="%5."/>
+      <w:lvlJc w:val="left"/>
+      <w:pPr>
+        <w:tabs>
+          <w:tab w:val="num" w:pos="3600"/>
+        </w:tabs>
+        <w:ind w:left="3600" w:hanging="360"/>
+      </w:pPr>
+    </w:lvl>
+    <w:lvl w:ilvl="5" w:tentative="1">
+      <w:start w:val="1"/>
+      <w:numFmt w:val="decimal"/>
+      <w:lvlText w:val="%6."/>
+      <w:lvlJc w:val="left"/>
+      <w:pPr>
+        <w:tabs>
+          <w:tab w:val="num" w:pos="4320"/>
+        </w:tabs>
+        <w:ind w:left="4320" w:hanging="360"/>
+      </w:pPr>
+    </w:lvl>
+    <w:lvl w:ilvl="6" w:tentative="1">
+      <w:start w:val="1"/>
+      <w:numFmt w:val="decimal"/>
+      <w:lvlText w:val="%7."/>
+      <w:lvlJc w:val="left"/>
+      <w:pPr>
+        <w:tabs>
+          <w:tab w:val="num" w:pos="5040"/>
+        </w:tabs>
+        <w:ind w:left="5040" w:hanging="360"/>
+      </w:pPr>
+    </w:lvl>
+    <w:lvl w:ilvl="7" w:tentative="1">
+      <w:start w:val="1"/>
+      <w:numFmt w:val="decimal"/>
+      <w:lvlText w:val="%8."/>
+      <w:lvlJc w:val="left"/>
+      <w:pPr>
+        <w:tabs>
+          <w:tab w:val="num" w:pos="5760"/>
+        </w:tabs>
+        <w:ind w:left="5760" w:hanging="360"/>
+      </w:pPr>
+    </w:lvl>
+    <w:lvl w:ilvl="8" w:tentative="1">
+      <w:start w:val="1"/>
+      <w:numFmt w:val="decimal"/>
+      <w:lvlText w:val="%9."/>
+      <w:lvlJc w:val="left"/>
+      <w:pPr>
+        <w:tabs>
+          <w:tab w:val="num" w:pos="6480"/>
+        </w:tabs>
+        <w:ind w:left="6480" w:hanging="360"/>
+      </w:pPr>
+    </w:lvl>
+  </w:abstractNum>
+  <w:abstractNum w:abstractNumId="4" w15:restartNumberingAfterBreak="0">
     <w:nsid w:val="27D95D11"/>
     <w:multiLevelType w:val="multilevel"/>
     <w:tmpl w:val="5D7CF742"/>
@@ -4419,7 +6008,7 @@
       </w:rPr>
     </w:lvl>
   </w:abstractNum>
-  <w:abstractNum w:abstractNumId="2" w15:restartNumberingAfterBreak="0">
+  <w:abstractNum w:abstractNumId="5" w15:restartNumberingAfterBreak="0">
     <w:nsid w:val="467129A7"/>
     <w:multiLevelType w:val="multilevel"/>
     <w:tmpl w:val="489C0DE0"/>
@@ -4568,7 +6157,7 @@
       </w:rPr>
     </w:lvl>
   </w:abstractNum>
-  <w:abstractNum w:abstractNumId="3" w15:restartNumberingAfterBreak="0">
+  <w:abstractNum w:abstractNumId="6" w15:restartNumberingAfterBreak="0">
     <w:nsid w:val="467253F7"/>
     <w:multiLevelType w:val="multilevel"/>
     <w:tmpl w:val="07E8CEEE"/>
@@ -4717,7 +6306,7 @@
       </w:rPr>
     </w:lvl>
   </w:abstractNum>
-  <w:abstractNum w:abstractNumId="4" w15:restartNumberingAfterBreak="0">
+  <w:abstractNum w:abstractNumId="7" w15:restartNumberingAfterBreak="0">
     <w:nsid w:val="4D2952AD"/>
     <w:multiLevelType w:val="multilevel"/>
     <w:tmpl w:val="1B94826E"/>
@@ -4866,7 +6455,7 @@
       </w:rPr>
     </w:lvl>
   </w:abstractNum>
-  <w:abstractNum w:abstractNumId="5" w15:restartNumberingAfterBreak="0">
+  <w:abstractNum w:abstractNumId="8" w15:restartNumberingAfterBreak="0">
     <w:nsid w:val="542D1A9C"/>
     <w:multiLevelType w:val="multilevel"/>
     <w:tmpl w:val="F9FAB7D8"/>
@@ -4987,7 +6576,7 @@
       </w:pPr>
     </w:lvl>
   </w:abstractNum>
-  <w:abstractNum w:abstractNumId="6" w15:restartNumberingAfterBreak="0">
+  <w:abstractNum w:abstractNumId="9" w15:restartNumberingAfterBreak="0">
     <w:nsid w:val="55903992"/>
     <w:multiLevelType w:val="hybridMultilevel"/>
     <w:tmpl w:val="95D0DCEE"/>
@@ -5100,7 +6689,7 @@
       </w:rPr>
     </w:lvl>
   </w:abstractNum>
-  <w:abstractNum w:abstractNumId="7" w15:restartNumberingAfterBreak="0">
+  <w:abstractNum w:abstractNumId="10" w15:restartNumberingAfterBreak="0">
     <w:nsid w:val="6233009D"/>
     <w:multiLevelType w:val="hybridMultilevel"/>
     <w:tmpl w:val="973093FA"/>
@@ -5214,7 +6803,7 @@
       </w:rPr>
     </w:lvl>
   </w:abstractNum>
-  <w:abstractNum w:abstractNumId="8" w15:restartNumberingAfterBreak="0">
+  <w:abstractNum w:abstractNumId="11" w15:restartNumberingAfterBreak="0">
     <w:nsid w:val="68B82D10"/>
     <w:multiLevelType w:val="multilevel"/>
     <w:tmpl w:val="F82423B8"/>
@@ -5331,7 +6920,7 @@
       </w:pPr>
     </w:lvl>
   </w:abstractNum>
-  <w:abstractNum w:abstractNumId="9" w15:restartNumberingAfterBreak="0">
+  <w:abstractNum w:abstractNumId="12" w15:restartNumberingAfterBreak="0">
     <w:nsid w:val="6EEE6BD6"/>
     <w:multiLevelType w:val="multilevel"/>
     <w:tmpl w:val="84B6D954"/>
@@ -5480,7 +7069,7 @@
       </w:rPr>
     </w:lvl>
   </w:abstractNum>
-  <w:abstractNum w:abstractNumId="10" w15:restartNumberingAfterBreak="0">
+  <w:abstractNum w:abstractNumId="13" w15:restartNumberingAfterBreak="0">
     <w:nsid w:val="747466C1"/>
     <w:multiLevelType w:val="hybridMultilevel"/>
     <w:tmpl w:val="B3D6C18C"/>
@@ -5593,7 +7182,7 @@
       </w:rPr>
     </w:lvl>
   </w:abstractNum>
-  <w:abstractNum w:abstractNumId="11" w15:restartNumberingAfterBreak="0">
+  <w:abstractNum w:abstractNumId="14" w15:restartNumberingAfterBreak="0">
     <w:nsid w:val="7C284D9C"/>
     <w:multiLevelType w:val="hybridMultilevel"/>
     <w:tmpl w:val="4ECEC5C8"/>
@@ -5706,7 +7295,7 @@
       </w:rPr>
     </w:lvl>
   </w:abstractNum>
-  <w:abstractNum w:abstractNumId="12" w15:restartNumberingAfterBreak="0">
+  <w:abstractNum w:abstractNumId="15" w15:restartNumberingAfterBreak="0">
     <w:nsid w:val="7DA62AEE"/>
     <w:multiLevelType w:val="multilevel"/>
     <w:tmpl w:val="2DA2FBBA"/>
@@ -5819,7 +7408,7 @@
       </w:pPr>
     </w:lvl>
   </w:abstractNum>
-  <w:abstractNum w:abstractNumId="13" w15:restartNumberingAfterBreak="0">
+  <w:abstractNum w:abstractNumId="16" w15:restartNumberingAfterBreak="0">
     <w:nsid w:val="7DD5243F"/>
     <w:multiLevelType w:val="multilevel"/>
     <w:tmpl w:val="76E0DAA6"/>
@@ -5936,7 +7525,7 @@
       </w:pPr>
     </w:lvl>
   </w:abstractNum>
-  <w:abstractNum w:abstractNumId="14" w15:restartNumberingAfterBreak="0">
+  <w:abstractNum w:abstractNumId="17" w15:restartNumberingAfterBreak="0">
     <w:nsid w:val="7E7778D0"/>
     <w:multiLevelType w:val="multilevel"/>
     <w:tmpl w:val="4290E7CE"/>
@@ -6086,49 +7675,58 @@
     </w:lvl>
   </w:abstractNum>
   <w:num w:numId="1" w16cid:durableId="203181028">
+    <w:abstractNumId w:val="12"/>
+  </w:num>
+  <w:num w:numId="2" w16cid:durableId="1189561464">
+    <w:abstractNumId w:val="14"/>
+  </w:num>
+  <w:num w:numId="3" w16cid:durableId="1421289881">
+    <w:abstractNumId w:val="15"/>
+  </w:num>
+  <w:num w:numId="4" w16cid:durableId="1421411299">
     <w:abstractNumId w:val="9"/>
   </w:num>
-  <w:num w:numId="2" w16cid:durableId="1189561464">
-    <w:abstractNumId w:val="11"/>
+  <w:num w:numId="5" w16cid:durableId="1724862899">
+    <w:abstractNumId w:val="13"/>
   </w:num>
-  <w:num w:numId="3" w16cid:durableId="1421289881">
-    <w:abstractNumId w:val="12"/>
-  </w:num>
-  <w:num w:numId="4" w16cid:durableId="1421411299">
-    <w:abstractNumId w:val="6"/>
-  </w:num>
-  <w:num w:numId="5" w16cid:durableId="1724862899">
+  <w:num w:numId="6" w16cid:durableId="1411007054">
     <w:abstractNumId w:val="10"/>
   </w:num>
-  <w:num w:numId="6" w16cid:durableId="1411007054">
+  <w:num w:numId="7" w16cid:durableId="1573156437">
+    <w:abstractNumId w:val="5"/>
+  </w:num>
+  <w:num w:numId="8" w16cid:durableId="1128815583">
+    <w:abstractNumId w:val="17"/>
+  </w:num>
+  <w:num w:numId="9" w16cid:durableId="307560638">
     <w:abstractNumId w:val="7"/>
   </w:num>
-  <w:num w:numId="7" w16cid:durableId="1573156437">
-    <w:abstractNumId w:val="2"/>
-  </w:num>
-  <w:num w:numId="8" w16cid:durableId="1128815583">
-    <w:abstractNumId w:val="14"/>
-  </w:num>
-  <w:num w:numId="9" w16cid:durableId="307560638">
-    <w:abstractNumId w:val="4"/>
-  </w:num>
   <w:num w:numId="10" w16cid:durableId="1260026361">
-    <w:abstractNumId w:val="8"/>
+    <w:abstractNumId w:val="11"/>
   </w:num>
   <w:num w:numId="11" w16cid:durableId="742872321">
     <w:abstractNumId w:val="0"/>
   </w:num>
   <w:num w:numId="12" w16cid:durableId="1514497178">
-    <w:abstractNumId w:val="13"/>
+    <w:abstractNumId w:val="16"/>
   </w:num>
   <w:num w:numId="13" w16cid:durableId="398864242">
-    <w:abstractNumId w:val="1"/>
+    <w:abstractNumId w:val="4"/>
   </w:num>
   <w:num w:numId="14" w16cid:durableId="1128400010">
-    <w:abstractNumId w:val="5"/>
+    <w:abstractNumId w:val="8"/>
   </w:num>
   <w:num w:numId="15" w16cid:durableId="360130637">
+    <w:abstractNumId w:val="6"/>
+  </w:num>
+  <w:num w:numId="16" w16cid:durableId="716053589">
+    <w:abstractNumId w:val="2"/>
+  </w:num>
+  <w:num w:numId="17" w16cid:durableId="1729762141">
     <w:abstractNumId w:val="3"/>
+  </w:num>
+  <w:num w:numId="18" w16cid:durableId="647982701">
+    <w:abstractNumId w:val="1"/>
   </w:num>
 </w:numbering>
 </file>

</xml_diff>

<commit_message>
Update Phase 01 Report files Added a new file for bacterial phyla statistics
</commit_message>
<xml_diff>
--- a/Documentation/Reports/Phase 01/Report.docx
+++ b/Documentation/Reports/Phase 01/Report.docx
@@ -1174,7 +1174,7 @@
                 <w:sz w:val="24"/>
                 <w:szCs w:val="28"/>
               </w:rPr>
-              <w:t>4</w:t>
+              <w:t>5</w:t>
             </w:r>
             <w:r>
               <w:rPr>
@@ -1303,7 +1303,7 @@
                 <w:sz w:val="24"/>
                 <w:szCs w:val="28"/>
               </w:rPr>
-              <w:t>4</w:t>
+              <w:t>5</w:t>
             </w:r>
             <w:r>
               <w:rPr>
@@ -1436,7 +1436,7 @@
                 <w:sz w:val="24"/>
                 <w:szCs w:val="28"/>
               </w:rPr>
-              <w:t>4</w:t>
+              <w:t>5</w:t>
             </w:r>
             <w:r>
               <w:rPr>
@@ -1569,7 +1569,7 @@
                 <w:sz w:val="24"/>
                 <w:szCs w:val="28"/>
               </w:rPr>
-              <w:t>5</w:t>
+              <w:t>6</w:t>
             </w:r>
             <w:r>
               <w:rPr>
@@ -1702,7 +1702,7 @@
                 <w:sz w:val="24"/>
                 <w:szCs w:val="28"/>
               </w:rPr>
-              <w:t>7</w:t>
+              <w:t>8</w:t>
             </w:r>
             <w:r>
               <w:rPr>
@@ -1835,7 +1835,7 @@
                 <w:sz w:val="24"/>
                 <w:szCs w:val="28"/>
               </w:rPr>
-              <w:t>8</w:t>
+              <w:t>9</w:t>
             </w:r>
             <w:r>
               <w:rPr>
@@ -1968,7 +1968,7 @@
                 <w:sz w:val="24"/>
                 <w:szCs w:val="28"/>
               </w:rPr>
-              <w:t>9</w:t>
+              <w:t>10</w:t>
             </w:r>
             <w:r>
               <w:rPr>
@@ -2073,7 +2073,7 @@
                 <w:sz w:val="24"/>
                 <w:szCs w:val="28"/>
               </w:rPr>
-              <w:t>9</w:t>
+              <w:t>10</w:t>
             </w:r>
             <w:r>
               <w:rPr>
@@ -2568,10 +2568,317 @@
           <w:color w:val="FFFFFF" w:themeColor="background1"/>
         </w:rPr>
       </w:pPr>
-      <w:r>
-        <w:rPr>
-          <w:color w:val="FFFFFF" w:themeColor="background1"/>
-        </w:rPr>
+    </w:p>
+    <w:p>
+      <w:pPr>
+        <w:rPr>
+          <w:color w:val="FFFFFF" w:themeColor="background1"/>
+        </w:rPr>
+      </w:pPr>
+      <w:r>
+        <w:rPr>
+          <w:noProof/>
+        </w:rPr>
+        <mc:AlternateContent>
+          <mc:Choice Requires="wps">
+            <w:drawing>
+              <wp:anchor distT="0" distB="0" distL="114300" distR="114300" simplePos="0" relativeHeight="251661312" behindDoc="0" locked="0" layoutInCell="1" allowOverlap="1" wp14:anchorId="7E8F0A1D" wp14:editId="40A6A405">
+                <wp:simplePos x="0" y="0"/>
+                <wp:positionH relativeFrom="column">
+                  <wp:posOffset>642620</wp:posOffset>
+                </wp:positionH>
+                <wp:positionV relativeFrom="paragraph">
+                  <wp:posOffset>4592955</wp:posOffset>
+                </wp:positionV>
+                <wp:extent cx="5267960" cy="485775"/>
+                <wp:effectExtent l="0" t="0" r="2540" b="9525"/>
+                <wp:wrapTopAndBottom/>
+                <wp:docPr id="1421277435" name="Text Box 1"/>
+                <wp:cNvGraphicFramePr/>
+                <a:graphic xmlns:a="http://schemas.openxmlformats.org/drawingml/2006/main">
+                  <a:graphicData uri="http://schemas.microsoft.com/office/word/2010/wordprocessingShape">
+                    <wps:wsp>
+                      <wps:cNvSpPr txBox="1"/>
+                      <wps:spPr>
+                        <a:xfrm>
+                          <a:off x="0" y="0"/>
+                          <a:ext cx="5267960" cy="485775"/>
+                        </a:xfrm>
+                        <a:prstGeom prst="rect">
+                          <a:avLst/>
+                        </a:prstGeom>
+                        <a:noFill/>
+                        <a:ln>
+                          <a:noFill/>
+                        </a:ln>
+                      </wps:spPr>
+                      <wps:txbx>
+                        <w:txbxContent>
+                          <w:p>
+                            <w:pPr>
+                              <w:pStyle w:val="Caption"/>
+                              <w:spacing w:before="240" w:line="276" w:lineRule="auto"/>
+                              <w:jc w:val="center"/>
+                              <w:rPr>
+                                <w:noProof/>
+                                <w:color w:val="B7D7F5"/>
+                              </w:rPr>
+                            </w:pPr>
+                            <w:r>
+                              <w:rPr>
+                                <w:color w:val="B7D7F5"/>
+                              </w:rPr>
+                              <w:t xml:space="preserve">Figure </w:t>
+                            </w:r>
+                            <w:r>
+                              <w:rPr>
+                                <w:color w:val="B7D7F5"/>
+                              </w:rPr>
+                              <w:fldChar w:fldCharType="begin"/>
+                            </w:r>
+                            <w:r>
+                              <w:rPr>
+                                <w:color w:val="B7D7F5"/>
+                              </w:rPr>
+                              <w:instrText xml:space="preserve"> SEQ Figure \* ARABIC </w:instrText>
+                            </w:r>
+                            <w:r>
+                              <w:rPr>
+                                <w:color w:val="B7D7F5"/>
+                              </w:rPr>
+                              <w:fldChar w:fldCharType="separate"/>
+                            </w:r>
+                            <w:r>
+                              <w:rPr>
+                                <w:noProof/>
+                                <w:color w:val="B7D7F5"/>
+                              </w:rPr>
+                              <w:t>1</w:t>
+                            </w:r>
+                            <w:r>
+                              <w:rPr>
+                                <w:color w:val="B7D7F5"/>
+                              </w:rPr>
+                              <w:fldChar w:fldCharType="end"/>
+                            </w:r>
+                            <w:r>
+                              <w:rPr>
+                                <w:color w:val="B7D7F5"/>
+                                <w:lang w:val="en-US"/>
+                              </w:rPr>
+                              <w:t>. Species Count per Bacterial Phylum in the Human Oral Microbiome (HOMD dataset).</w:t>
+                            </w:r>
+                          </w:p>
+                        </w:txbxContent>
+                      </wps:txbx>
+                      <wps:bodyPr rot="0" spcFirstLastPara="0" vertOverflow="overflow" horzOverflow="overflow" vert="horz" wrap="square" lIns="0" tIns="0" rIns="0" bIns="0" numCol="1" spcCol="0" rtlCol="0" fromWordArt="0" anchor="t" anchorCtr="0" forceAA="0" compatLnSpc="1">
+                        <a:prstTxWarp prst="textNoShape">
+                          <a:avLst/>
+                        </a:prstTxWarp>
+                        <a:noAutofit/>
+                      </wps:bodyPr>
+                    </wps:wsp>
+                  </a:graphicData>
+                </a:graphic>
+                <wp14:sizeRelV relativeFrom="margin">
+                  <wp14:pctHeight>0</wp14:pctHeight>
+                </wp14:sizeRelV>
+              </wp:anchor>
+            </w:drawing>
+          </mc:Choice>
+          <mc:Fallback>
+            <w:pict>
+              <v:shapetype w14:anchorId="7E8F0A1D" id="_x0000_t202" coordsize="21600,21600" o:spt="202" path="m,l,21600r21600,l21600,xe">
+                <v:stroke joinstyle="miter"/>
+                <v:path gradientshapeok="t" o:connecttype="rect"/>
+              </v:shapetype>
+              <v:shape id="Text Box 1" o:spid="_x0000_s1026" type="#_x0000_t202" style="position:absolute;margin-left:50.6pt;margin-top:361.65pt;width:414.8pt;height:38.25pt;z-index:251661312;visibility:visible;mso-wrap-style:square;mso-height-percent:0;mso-wrap-distance-left:9pt;mso-wrap-distance-top:0;mso-wrap-distance-right:9pt;mso-wrap-distance-bottom:0;mso-position-horizontal:absolute;mso-position-horizontal-relative:text;mso-position-vertical:absolute;mso-position-vertical-relative:text;mso-height-percent:0;mso-height-relative:margin;v-text-anchor:top" o:gfxdata="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" filled="f" stroked="f">
+                <v:textbox inset="0,0,0,0">
+                  <w:txbxContent>
+                    <w:p>
+                      <w:pPr>
+                        <w:pStyle w:val="Caption"/>
+                        <w:spacing w:before="240" w:line="276" w:lineRule="auto"/>
+                        <w:jc w:val="center"/>
+                        <w:rPr>
+                          <w:noProof/>
+                          <w:color w:val="B7D7F5"/>
+                        </w:rPr>
+                      </w:pPr>
+                      <w:r>
+                        <w:rPr>
+                          <w:color w:val="B7D7F5"/>
+                        </w:rPr>
+                        <w:t xml:space="preserve">Figure </w:t>
+                      </w:r>
+                      <w:r>
+                        <w:rPr>
+                          <w:color w:val="B7D7F5"/>
+                        </w:rPr>
+                        <w:fldChar w:fldCharType="begin"/>
+                      </w:r>
+                      <w:r>
+                        <w:rPr>
+                          <w:color w:val="B7D7F5"/>
+                        </w:rPr>
+                        <w:instrText xml:space="preserve"> SEQ Figure \* ARABIC </w:instrText>
+                      </w:r>
+                      <w:r>
+                        <w:rPr>
+                          <w:color w:val="B7D7F5"/>
+                        </w:rPr>
+                        <w:fldChar w:fldCharType="separate"/>
+                      </w:r>
+                      <w:r>
+                        <w:rPr>
+                          <w:noProof/>
+                          <w:color w:val="B7D7F5"/>
+                        </w:rPr>
+                        <w:t>1</w:t>
+                      </w:r>
+                      <w:r>
+                        <w:rPr>
+                          <w:color w:val="B7D7F5"/>
+                        </w:rPr>
+                        <w:fldChar w:fldCharType="end"/>
+                      </w:r>
+                      <w:r>
+                        <w:rPr>
+                          <w:color w:val="B7D7F5"/>
+                          <w:lang w:val="en-US"/>
+                        </w:rPr>
+                        <w:t>. Species Count per Bacterial Phylum in the Human Oral Microbiome (HOMD dataset).</w:t>
+                      </w:r>
+                    </w:p>
+                  </w:txbxContent>
+                </v:textbox>
+                <w10:wrap type="topAndBottom"/>
+              </v:shape>
+            </w:pict>
+          </mc:Fallback>
+        </mc:AlternateContent>
+      </w:r>
+      <w:r>
+        <w:rPr>
+          <w:noProof/>
+          <w:color w:val="FFFFFF" w:themeColor="background1"/>
+        </w:rPr>
+        <w:drawing>
+          <wp:anchor distT="0" distB="0" distL="114300" distR="114300" simplePos="0" relativeHeight="251659264" behindDoc="0" locked="0" layoutInCell="1" allowOverlap="1" wp14:anchorId="27F76672" wp14:editId="08C3937E">
+            <wp:simplePos x="0" y="0"/>
+            <wp:positionH relativeFrom="column">
+              <wp:posOffset>648335</wp:posOffset>
+            </wp:positionH>
+            <wp:positionV relativeFrom="paragraph">
+              <wp:posOffset>1250632</wp:posOffset>
+            </wp:positionV>
+            <wp:extent cx="5267960" cy="3347720"/>
+            <wp:effectExtent l="0" t="0" r="2540" b="5080"/>
+            <wp:wrapTopAndBottom/>
+            <wp:docPr id="1204522357" name="Picture 1" descr="A graph of bacteria and microbiome&#10;&#10;Description automatically generated"/>
+            <wp:cNvGraphicFramePr>
+              <a:graphicFrameLocks xmlns:a="http://schemas.openxmlformats.org/drawingml/2006/main" noChangeAspect="1"/>
+            </wp:cNvGraphicFramePr>
+            <a:graphic xmlns:a="http://schemas.openxmlformats.org/drawingml/2006/main">
+              <a:graphicData uri="http://schemas.openxmlformats.org/drawingml/2006/picture">
+                <pic:pic xmlns:pic="http://schemas.openxmlformats.org/drawingml/2006/picture">
+                  <pic:nvPicPr>
+                    <pic:cNvPr id="1204522357" name="Picture 1" descr="A graph of bacteria and microbiome&#10;&#10;Description automatically generated"/>
+                    <pic:cNvPicPr/>
+                  </pic:nvPicPr>
+                  <pic:blipFill>
+                    <a:blip r:embed="rId9" cstate="print">
+                      <a:extLst>
+                        <a:ext uri="{28A0092B-C50C-407E-A947-70E740481C1C}">
+                          <a14:useLocalDpi xmlns:a14="http://schemas.microsoft.com/office/drawing/2010/main" val="0"/>
+                        </a:ext>
+                      </a:extLst>
+                    </a:blip>
+                    <a:stretch>
+                      <a:fillRect/>
+                    </a:stretch>
+                  </pic:blipFill>
+                  <pic:spPr>
+                    <a:xfrm>
+                      <a:off x="0" y="0"/>
+                      <a:ext cx="5267960" cy="3347720"/>
+                    </a:xfrm>
+                    <a:prstGeom prst="rect">
+                      <a:avLst/>
+                    </a:prstGeom>
+                  </pic:spPr>
+                </pic:pic>
+              </a:graphicData>
+            </a:graphic>
+            <wp14:sizeRelH relativeFrom="page">
+              <wp14:pctWidth>0</wp14:pctWidth>
+            </wp14:sizeRelH>
+            <wp14:sizeRelV relativeFrom="page">
+              <wp14:pctHeight>0</wp14:pctHeight>
+            </wp14:sizeRelV>
+          </wp:anchor>
+        </w:drawing>
+      </w:r>
+      <w:r>
+        <w:rPr>
+          <w:color w:val="FFFFFF" w:themeColor="background1"/>
+        </w:rPr>
+        <w:t xml:space="preserve">To provide a clearer understanding of the taxonomic composition within the Human Oral Microbiome Database (HOMD), we generated a column chart illustrating the number of bacterial species grouped by phylum (see Figure 1). As shown, </w:t>
+      </w:r>
+      <w:r>
+        <w:rPr>
+          <w:i/>
+          <w:iCs/>
+          <w:color w:val="FFFFFF" w:themeColor="background1"/>
+        </w:rPr>
+        <w:t>Firmicutes</w:t>
+      </w:r>
+      <w:r>
+        <w:rPr>
+          <w:color w:val="FFFFFF" w:themeColor="background1"/>
+        </w:rPr>
+        <w:t xml:space="preserve">, </w:t>
+      </w:r>
+      <w:r>
+        <w:rPr>
+          <w:i/>
+          <w:iCs/>
+          <w:color w:val="FFFFFF" w:themeColor="background1"/>
+        </w:rPr>
+        <w:t>Proteobacteria</w:t>
+      </w:r>
+      <w:r>
+        <w:rPr>
+          <w:color w:val="FFFFFF" w:themeColor="background1"/>
+        </w:rPr>
+        <w:t xml:space="preserve">, and </w:t>
+      </w:r>
+      <w:r>
+        <w:rPr>
+          <w:i/>
+          <w:iCs/>
+          <w:color w:val="FFFFFF" w:themeColor="background1"/>
+        </w:rPr>
+        <w:t>Bacteroidetes</w:t>
+      </w:r>
+      <w:r>
+        <w:rPr>
+          <w:color w:val="FFFFFF" w:themeColor="background1"/>
+        </w:rPr>
+        <w:t xml:space="preserve"> are the most dominant phyla represented in the dataset. This distribution highlights the core bacterial groups found in the oral cavity and supports their relevance in microbiome-based oral cancer prediction modeling.</w:t>
+      </w:r>
+    </w:p>
+    <w:p>
+      <w:pPr>
+        <w:rPr>
+          <w:color w:val="FFFFFF" w:themeColor="background1"/>
+        </w:rPr>
+      </w:pPr>
+      <w:r>
+        <w:rPr>
+          <w:color w:val="FFFFFF" w:themeColor="background1"/>
+        </w:rPr>
+        <w:lastRenderedPageBreak/>
         <w:t>This dataset is foundational for our project, enabling us to explore and identify microbial signatures that could potentially predict oral cancer.</w:t>
       </w:r>
     </w:p>
@@ -2769,7 +3076,6 @@
           <w:bCs/>
           <w:color w:val="FFFFFF" w:themeColor="background1"/>
         </w:rPr>
-        <w:lastRenderedPageBreak/>
         <w:t>Feature Selection and Engineering</w:t>
       </w:r>
       <w:r>
@@ -2868,6 +3174,7 @@
           <w:sz w:val="48"/>
           <w:szCs w:val="48"/>
         </w:rPr>
+        <w:lastRenderedPageBreak/>
         <w:t>Methodolgy</w:t>
       </w:r>
       <w:bookmarkEnd w:id="5"/>
@@ -3072,7 +3379,6 @@
           <w:bCs/>
           <w:color w:val="FFFFFF" w:themeColor="background1"/>
         </w:rPr>
-        <w:lastRenderedPageBreak/>
         <w:t>Data Analysis</w:t>
       </w:r>
       <w:r>
@@ -3150,6 +3456,7 @@
           <w:sz w:val="40"/>
           <w:szCs w:val="40"/>
         </w:rPr>
+        <w:lastRenderedPageBreak/>
         <w:t>Preprocessing and Feature Engineering</w:t>
       </w:r>
       <w:bookmarkEnd w:id="8"/>
@@ -3437,7 +3744,6 @@
           <w:bCs/>
           <w:color w:val="FFFFFF" w:themeColor="background1"/>
         </w:rPr>
-        <w:lastRenderedPageBreak/>
         <w:t>Microbial Abundance Features</w:t>
       </w:r>
     </w:p>
@@ -3551,6 +3857,7 @@
           <w:bCs/>
           <w:color w:val="FFFFFF" w:themeColor="background1"/>
         </w:rPr>
+        <w:lastRenderedPageBreak/>
         <w:t>Pathogenic Associations:</w:t>
       </w:r>
       <w:r>
@@ -5042,8 +5349,6 @@
     </w:p>
     <w:p>
       <w:pPr>
-        <w:pStyle w:val="ListParagraph"/>
-        <w:ind w:left="360"/>
         <w:rPr>
           <w:color w:val="FFFFFF" w:themeColor="background1"/>
         </w:rPr>
@@ -5089,12 +5394,12 @@
       </w:r>
     </w:p>
     <w:sectPr>
-      <w:headerReference w:type="even" r:id="rId9"/>
-      <w:headerReference w:type="default" r:id="rId10"/>
-      <w:footerReference w:type="even" r:id="rId11"/>
-      <w:footerReference w:type="default" r:id="rId12"/>
-      <w:headerReference w:type="first" r:id="rId13"/>
-      <w:footerReference w:type="first" r:id="rId14"/>
+      <w:headerReference w:type="even" r:id="rId10"/>
+      <w:headerReference w:type="default" r:id="rId11"/>
+      <w:footerReference w:type="even" r:id="rId12"/>
+      <w:footerReference w:type="default" r:id="rId13"/>
+      <w:headerReference w:type="first" r:id="rId14"/>
+      <w:footerReference w:type="first" r:id="rId15"/>
       <w:pgSz w:w="11900" w:h="16840"/>
       <w:pgMar w:top="720" w:right="720" w:bottom="720" w:left="720" w:header="708" w:footer="708" w:gutter="0"/>
       <w:pgBorders w:display="notFirstPage" w:offsetFrom="page">
@@ -9151,6 +9456,25 @@
       <w:shd w:val="clear" w:color="auto" w:fill="E1DFDD"/>
     </w:rPr>
   </w:style>
+  <w:style w:type="paragraph" w:styleId="Caption">
+    <w:name w:val="caption"/>
+    <w:basedOn w:val="Normal"/>
+    <w:next w:val="Normal"/>
+    <w:uiPriority w:val="35"/>
+    <w:unhideWhenUsed/>
+    <w:qFormat/>
+    <w:rsid w:val="009E6A9D"/>
+    <w:pPr>
+      <w:spacing w:after="200" w:line="240" w:lineRule="auto"/>
+    </w:pPr>
+    <w:rPr>
+      <w:i/>
+      <w:iCs/>
+      <w:color w:val="0E2841" w:themeColor="text2"/>
+      <w:sz w:val="18"/>
+      <w:szCs w:val="18"/>
+    </w:rPr>
+  </w:style>
 </w:styles>
 </file>
 

</xml_diff>

<commit_message>
Add new visual and update Phase 01 reports
</commit_message>
<xml_diff>
--- a/Documentation/Reports/Phase 01/Report.docx
+++ b/Documentation/Reports/Phase 01/Report.docx
@@ -3150,13 +3150,6 @@
     </w:p>
     <w:p>
       <w:pPr>
-        <w:rPr>
-          <w:color w:val="FFFFFF" w:themeColor="background1"/>
-        </w:rPr>
-      </w:pPr>
-    </w:p>
-    <w:p>
-      <w:pPr>
         <w:pStyle w:val="Heading1"/>
         <w:spacing w:line="480" w:lineRule="auto"/>
         <w:rPr>
@@ -3174,7 +3167,6 @@
           <w:sz w:val="48"/>
           <w:szCs w:val="48"/>
         </w:rPr>
-        <w:lastRenderedPageBreak/>
         <w:t>Methodolgy</w:t>
       </w:r>
       <w:bookmarkEnd w:id="5"/>
@@ -3214,7 +3206,14 @@
         <w:rPr>
           <w:color w:val="FFFFFF" w:themeColor="background1"/>
         </w:rPr>
-        <w:t>The initial stage of our project involves collecting microbiome samples from the oral cavity, specifically from the tongue, where bacterial communities are abundant and diverse. After collection, these samples undergo a critical process of DNA extraction, which isolates the genetic material of all microorganisms present in the sample. This isolated DNA is then prepared for detailed analysis using the 16S rRNA sequencing technique.</w:t>
+        <w:t xml:space="preserve">The initial stage of our project involves collecting microbiome samples from the oral cavity, specifically from the tongue, where bacterial communities are abundant and diverse. After collection, </w:t>
+      </w:r>
+      <w:r>
+        <w:rPr>
+          <w:color w:val="FFFFFF" w:themeColor="background1"/>
+        </w:rPr>
+        <w:lastRenderedPageBreak/>
+        <w:t>these samples undergo a critical process of DNA extraction, which isolates the genetic material of all microorganisms present in the sample. This isolated DNA is then prepared for detailed analysis using the 16S rRNA sequencing technique.</w:t>
       </w:r>
     </w:p>
     <w:p>
@@ -3269,13 +3268,6 @@
     </w:p>
     <w:p>
       <w:pPr>
-        <w:rPr>
-          <w:color w:val="FFFFFF" w:themeColor="background1"/>
-        </w:rPr>
-      </w:pPr>
-    </w:p>
-    <w:p>
-      <w:pPr>
         <w:numPr>
           <w:ilvl w:val="0"/>
           <w:numId w:val="3"/>
@@ -3301,13 +3293,6 @@
     </w:p>
     <w:p>
       <w:pPr>
-        <w:rPr>
-          <w:color w:val="FFFFFF" w:themeColor="background1"/>
-        </w:rPr>
-      </w:pPr>
-    </w:p>
-    <w:p>
-      <w:pPr>
         <w:numPr>
           <w:ilvl w:val="0"/>
           <w:numId w:val="3"/>
@@ -3333,13 +3318,6 @@
     </w:p>
     <w:p>
       <w:pPr>
-        <w:rPr>
-          <w:color w:val="FFFFFF" w:themeColor="background1"/>
-        </w:rPr>
-      </w:pPr>
-    </w:p>
-    <w:p>
-      <w:pPr>
         <w:numPr>
           <w:ilvl w:val="0"/>
           <w:numId w:val="3"/>
@@ -3390,14 +3368,6 @@
     </w:p>
     <w:p>
       <w:pPr>
-        <w:ind w:left="360"/>
-        <w:rPr>
-          <w:color w:val="FFFFFF" w:themeColor="background1"/>
-        </w:rPr>
-      </w:pPr>
-    </w:p>
-    <w:p>
-      <w:pPr>
         <w:numPr>
           <w:ilvl w:val="0"/>
           <w:numId w:val="3"/>
@@ -3410,44 +3380,124 @@
         <w:rPr>
           <w:b/>
           <w:bCs/>
-          <w:color w:val="FFFFFF" w:themeColor="background1"/>
-        </w:rPr>
-        <w:t>Microbial Profiling</w:t>
-      </w:r>
-      <w:r>
-        <w:rPr>
-          <w:color w:val="FFFFFF" w:themeColor="background1"/>
-        </w:rPr>
-        <w:t>: The result is a profile of the microbial community in the sample. This profile indicates which bacteria are present and often their relative abundances.</w:t>
-      </w:r>
-    </w:p>
-    <w:p>
-      <w:pPr>
-        <w:rPr>
-          <w:color w:val="FFFFFF" w:themeColor="background1"/>
-        </w:rPr>
-      </w:pPr>
-    </w:p>
-    <w:p>
-      <w:pPr>
-        <w:rPr>
-          <w:color w:val="FFFFFF" w:themeColor="background1"/>
-        </w:rPr>
-      </w:pPr>
-    </w:p>
-    <w:p>
-      <w:pPr>
-        <w:pStyle w:val="Heading2"/>
-        <w:spacing w:before="480" w:line="360" w:lineRule="auto"/>
-        <w:rPr>
-          <w:b/>
-          <w:bCs/>
+          <w:noProof/>
           <w:color w:val="C0E1FF"/>
           <w:sz w:val="40"/>
           <w:szCs w:val="40"/>
         </w:rPr>
+        <w:drawing>
+          <wp:anchor distT="0" distB="0" distL="114300" distR="114300" simplePos="0" relativeHeight="251662336" behindDoc="0" locked="0" layoutInCell="1" allowOverlap="1" wp14:anchorId="611F3BDC" wp14:editId="76CF6C74">
+            <wp:simplePos x="0" y="0"/>
+            <wp:positionH relativeFrom="column">
+              <wp:posOffset>119380</wp:posOffset>
+            </wp:positionH>
+            <wp:positionV relativeFrom="paragraph">
+              <wp:posOffset>637589</wp:posOffset>
+            </wp:positionV>
+            <wp:extent cx="6442710" cy="3210560"/>
+            <wp:effectExtent l="0" t="0" r="0" b="2540"/>
+            <wp:wrapTopAndBottom/>
+            <wp:docPr id="1046982219" name="Picture 3" descr="A diagram of a dna sequence&#10;&#10;Description automatically generated with medium confidence"/>
+            <wp:cNvGraphicFramePr>
+              <a:graphicFrameLocks xmlns:a="http://schemas.openxmlformats.org/drawingml/2006/main" noChangeAspect="1"/>
+            </wp:cNvGraphicFramePr>
+            <a:graphic xmlns:a="http://schemas.openxmlformats.org/drawingml/2006/main">
+              <a:graphicData uri="http://schemas.openxmlformats.org/drawingml/2006/picture">
+                <pic:pic xmlns:pic="http://schemas.openxmlformats.org/drawingml/2006/picture">
+                  <pic:nvPicPr>
+                    <pic:cNvPr id="1046982219" name="Picture 3" descr="A diagram of a dna sequence&#10;&#10;Description automatically generated with medium confidence"/>
+                    <pic:cNvPicPr/>
+                  </pic:nvPicPr>
+                  <pic:blipFill rotWithShape="1">
+                    <a:blip r:embed="rId10">
+                      <a:extLst>
+                        <a:ext uri="{28A0092B-C50C-407E-A947-70E740481C1C}">
+                          <a14:useLocalDpi xmlns:a14="http://schemas.microsoft.com/office/drawing/2010/main" val="0"/>
+                        </a:ext>
+                      </a:extLst>
+                    </a:blip>
+                    <a:srcRect t="1992" b="2824"/>
+                    <a:stretch/>
+                  </pic:blipFill>
+                  <pic:spPr bwMode="auto">
+                    <a:xfrm>
+                      <a:off x="0" y="0"/>
+                      <a:ext cx="6442710" cy="3210560"/>
+                    </a:xfrm>
+                    <a:prstGeom prst="rect">
+                      <a:avLst/>
+                    </a:prstGeom>
+                    <a:ln>
+                      <a:noFill/>
+                    </a:ln>
+                    <a:extLst>
+                      <a:ext uri="{53640926-AAD7-44D8-BBD7-CCE9431645EC}">
+                        <a14:shadowObscured xmlns:a14="http://schemas.microsoft.com/office/drawing/2010/main"/>
+                      </a:ext>
+                    </a:extLst>
+                  </pic:spPr>
+                </pic:pic>
+              </a:graphicData>
+            </a:graphic>
+            <wp14:sizeRelH relativeFrom="page">
+              <wp14:pctWidth>0</wp14:pctWidth>
+            </wp14:sizeRelH>
+            <wp14:sizeRelV relativeFrom="page">
+              <wp14:pctHeight>0</wp14:pctHeight>
+            </wp14:sizeRelV>
+          </wp:anchor>
+        </w:drawing>
+      </w:r>
+      <w:r>
+        <w:rPr>
+          <w:b/>
+          <w:bCs/>
+          <w:color w:val="FFFFFF" w:themeColor="background1"/>
+        </w:rPr>
+        <w:t>Microbial Profiling</w:t>
+      </w:r>
+      <w:r>
+        <w:rPr>
+          <w:color w:val="FFFFFF" w:themeColor="background1"/>
+        </w:rPr>
+        <w:t>: The result is a profile of the microbial community in the sample. This profile indicates which bacteria are present and often their relative abundances.</w:t>
+      </w:r>
+    </w:p>
+    <w:p>
+      <w:pPr>
+        <w:rPr>
+          <w:rFonts w:asciiTheme="majorHAnsi" w:eastAsiaTheme="majorEastAsia" w:hAnsiTheme="majorHAnsi" w:cstheme="majorBidi"/>
+          <w:b/>
+          <w:bCs/>
+          <w:color w:val="C0E1FF"/>
+          <w:sz w:val="40"/>
+          <w:szCs w:val="40"/>
+        </w:rPr>
       </w:pPr>
       <w:bookmarkStart w:id="8" w:name="_Toc194459627"/>
+      <w:r>
+        <w:rPr>
+          <w:b/>
+          <w:bCs/>
+          <w:color w:val="C0E1FF"/>
+          <w:sz w:val="40"/>
+          <w:szCs w:val="40"/>
+        </w:rPr>
+        <w:br w:type="page"/>
+      </w:r>
+    </w:p>
+    <w:p>
+      <w:pPr>
+        <w:pStyle w:val="Heading2"/>
+        <w:spacing w:before="480" w:line="360" w:lineRule="auto"/>
+        <w:rPr>
+          <w:b/>
+          <w:bCs/>
+          <w:color w:val="C0E1FF"/>
+          <w:sz w:val="40"/>
+          <w:szCs w:val="40"/>
+        </w:rPr>
+      </w:pPr>
       <w:r>
         <w:rPr>
           <w:b/>
@@ -4026,20 +4076,6 @@
     <w:p>
       <w:pPr>
         <w:rPr>
-          <w:color w:val="FFFFFF" w:themeColor="background1"/>
-        </w:rPr>
-      </w:pPr>
-      <w:r>
-        <w:rPr>
-          <w:color w:val="FFFFFF" w:themeColor="background1"/>
-        </w:rPr>
-        <w:t>This integration allows us to build a robust machine learning model capable of identifying microbial signatures linked to oral cancer.</w:t>
-      </w:r>
-    </w:p>
-    <w:p>
-      <w:pPr>
-        <w:rPr>
-          <w:rFonts w:asciiTheme="majorHAnsi" w:eastAsiaTheme="majorEastAsia" w:hAnsiTheme="majorHAnsi" w:cstheme="majorBidi"/>
           <w:b/>
           <w:bCs/>
           <w:color w:val="C0E1FF"/>
@@ -4049,19 +4085,25 @@
       </w:pPr>
       <w:r>
         <w:rPr>
+          <w:color w:val="FFFFFF" w:themeColor="background1"/>
+        </w:rPr>
+        <w:t>This integration allows us to build a robust machine learning model capable of identifying microbial signatures linked to oral cancer.</w:t>
+      </w:r>
+    </w:p>
+    <w:p>
+      <w:pPr>
+        <w:pStyle w:val="Heading2"/>
+        <w:spacing w:before="480" w:line="360" w:lineRule="auto"/>
+        <w:rPr>
           <w:b/>
           <w:bCs/>
           <w:color w:val="C0E1FF"/>
           <w:sz w:val="40"/>
           <w:szCs w:val="40"/>
         </w:rPr>
-        <w:br w:type="page"/>
-      </w:r>
-    </w:p>
-    <w:p>
-      <w:pPr>
-        <w:pStyle w:val="Heading2"/>
-        <w:spacing w:before="480" w:line="360" w:lineRule="auto"/>
+      </w:pPr>
+      <w:bookmarkStart w:id="9" w:name="_Toc194459628"/>
+      <w:r>
         <w:rPr>
           <w:b/>
           <w:bCs/>
@@ -4069,17 +4111,6 @@
           <w:sz w:val="40"/>
           <w:szCs w:val="40"/>
         </w:rPr>
-      </w:pPr>
-      <w:bookmarkStart w:id="9" w:name="_Toc194459628"/>
-      <w:r>
-        <w:rPr>
-          <w:b/>
-          <w:bCs/>
-          <w:color w:val="C0E1FF"/>
-          <w:sz w:val="40"/>
-          <w:szCs w:val="40"/>
-        </w:rPr>
-        <w:lastRenderedPageBreak/>
         <w:t>Pros Of ML Models in Oral Cancer Prediction</w:t>
       </w:r>
       <w:bookmarkEnd w:id="9"/>
@@ -4221,6 +4252,13 @@
     </w:p>
     <w:p>
       <w:pPr>
+        <w:rPr>
+          <w:color w:val="FFFFFF" w:themeColor="background1"/>
+        </w:rPr>
+      </w:pPr>
+    </w:p>
+    <w:p>
+      <w:pPr>
         <w:numPr>
           <w:ilvl w:val="0"/>
           <w:numId w:val="12"/>
@@ -4235,6 +4273,7 @@
           <w:bCs/>
           <w:color w:val="FFFFFF" w:themeColor="background1"/>
         </w:rPr>
+        <w:lastRenderedPageBreak/>
         <w:t>Support Vector Machine (SVM)</w:t>
       </w:r>
     </w:p>
@@ -4319,13 +4358,6 @@
           <w:color w:val="FFFFFF" w:themeColor="background1"/>
         </w:rPr>
       </w:pPr>
-    </w:p>
-    <w:p>
-      <w:pPr>
-        <w:rPr>
-          <w:color w:val="FFFFFF" w:themeColor="background1"/>
-        </w:rPr>
-      </w:pPr>
       <w:r>
         <w:rPr>
           <w:b/>
@@ -4447,7 +4479,6 @@
         <w:rPr>
           <w:color w:val="FFFFFF" w:themeColor="background1"/>
         </w:rPr>
-        <w:lastRenderedPageBreak/>
         <w:t>By leveraging these models, we aim to significantly advance early oral cancer detection, using microbiome data for non-invasive diagnostic solutions.</w:t>
       </w:r>
     </w:p>
@@ -4872,6 +4903,7 @@
           <w:bCs/>
           <w:color w:val="FFFFFF" w:themeColor="background1"/>
         </w:rPr>
+        <w:lastRenderedPageBreak/>
         <w:t>Support Vector Machine (SVM)</w:t>
       </w:r>
     </w:p>
@@ -5097,7 +5129,6 @@
           <w:sz w:val="40"/>
           <w:szCs w:val="40"/>
         </w:rPr>
-        <w:lastRenderedPageBreak/>
         <w:t>Cancer Prediction</w:t>
       </w:r>
       <w:bookmarkEnd w:id="11"/>
@@ -5221,20 +5252,6 @@
     </w:p>
     <w:p>
       <w:pPr>
-        <w:rPr>
-          <w:color w:val="FFFFFF" w:themeColor="background1"/>
-        </w:rPr>
-      </w:pPr>
-    </w:p>
-    <w:p>
-      <w:pPr>
-        <w:rPr>
-          <w:color w:val="FFFFFF" w:themeColor="background1"/>
-        </w:rPr>
-      </w:pPr>
-    </w:p>
-    <w:p>
-      <w:pPr>
         <w:pStyle w:val="Heading1"/>
         <w:spacing w:line="480" w:lineRule="auto"/>
         <w:rPr>
@@ -5244,6 +5261,7 @@
           <w:szCs w:val="48"/>
         </w:rPr>
       </w:pPr>
+      <w:bookmarkStart w:id="12" w:name="_Toc194459631"/>
       <w:r>
         <w:rPr>
           <w:rFonts w:ascii="Britannic Bold" w:hAnsi="Britannic Bold"/>
@@ -5251,16 +5269,7 @@
           <w:sz w:val="48"/>
           <w:szCs w:val="48"/>
         </w:rPr>
-        <w:t xml:space="preserve"> </w:t>
-      </w:r>
-      <w:bookmarkStart w:id="12" w:name="_Toc194459631"/>
-      <w:r>
-        <w:rPr>
-          <w:rFonts w:ascii="Britannic Bold" w:hAnsi="Britannic Bold"/>
-          <w:color w:val="0081FF"/>
-          <w:sz w:val="48"/>
-          <w:szCs w:val="48"/>
-        </w:rPr>
+        <w:lastRenderedPageBreak/>
         <w:t>Reference</w:t>
       </w:r>
       <w:bookmarkEnd w:id="12"/>
@@ -5394,12 +5403,12 @@
       </w:r>
     </w:p>
     <w:sectPr>
-      <w:headerReference w:type="even" r:id="rId10"/>
-      <w:headerReference w:type="default" r:id="rId11"/>
-      <w:footerReference w:type="even" r:id="rId12"/>
-      <w:footerReference w:type="default" r:id="rId13"/>
-      <w:headerReference w:type="first" r:id="rId14"/>
-      <w:footerReference w:type="first" r:id="rId15"/>
+      <w:headerReference w:type="even" r:id="rId11"/>
+      <w:headerReference w:type="default" r:id="rId12"/>
+      <w:footerReference w:type="even" r:id="rId13"/>
+      <w:footerReference w:type="default" r:id="rId14"/>
+      <w:headerReference w:type="first" r:id="rId15"/>
+      <w:footerReference w:type="first" r:id="rId16"/>
       <w:pgSz w:w="11900" w:h="16840"/>
       <w:pgMar w:top="720" w:right="720" w:bottom="720" w:left="720" w:header="708" w:footer="708" w:gutter="0"/>
       <w:pgBorders w:display="notFirstPage" w:offsetFrom="page">
@@ -8637,6 +8646,7 @@
   <w:style w:type="character" w:default="1" w:styleId="DefaultParagraphFont">
     <w:name w:val="Default Paragraph Font"/>
     <w:uiPriority w:val="1"/>
+    <w:semiHidden/>
     <w:unhideWhenUsed/>
   </w:style>
   <w:style w:type="table" w:default="1" w:styleId="TableNormal">

</xml_diff>